<commit_message>
updated loppuraportti, still in edit.
</commit_message>
<xml_diff>
--- a/documents/Verkkovarmenteet yrityskäytössä loppuraportti.docx
+++ b/documents/Verkkovarmenteet yrityskäytössä loppuraportti.docx
@@ -54,12 +54,12 @@
               <wp:anchor behindDoc="0" distT="0" distB="0" distL="114300" distR="114300" simplePos="0" locked="0" layoutInCell="1" allowOverlap="1" relativeHeight="2" wp14:anchorId="6E644F4E">
                 <wp:simplePos x="0" y="0"/>
                 <wp:positionH relativeFrom="column">
-                  <wp:posOffset>-683260</wp:posOffset>
+                  <wp:posOffset>-682625</wp:posOffset>
                 </wp:positionH>
                 <wp:positionV relativeFrom="paragraph">
-                  <wp:posOffset>-214630</wp:posOffset>
+                  <wp:posOffset>-213995</wp:posOffset>
                 </wp:positionV>
-                <wp:extent cx="345440" cy="10299700"/>
+                <wp:extent cx="346075" cy="10300335"/>
                 <wp:effectExtent l="1905" t="0" r="0" b="0"/>
                 <wp:wrapNone/>
                 <wp:docPr id="1" name="Group 2"/>
@@ -70,7 +70,7 @@
                       <wpg:grpSpPr>
                         <a:xfrm>
                           <a:off x="0" y="0"/>
-                          <a:ext cx="344880" cy="10299240"/>
+                          <a:ext cx="345600" cy="10299600"/>
                         </a:xfrm>
                       </wpg:grpSpPr>
                       <wps:wsp>
@@ -78,7 +78,7 @@
                         <wps:spPr>
                           <a:xfrm>
                             <a:off x="0" y="0"/>
-                            <a:ext cx="113040" cy="10299240"/>
+                            <a:ext cx="113040" cy="10299600"/>
                           </a:xfrm>
                           <a:prstGeom prst="rect">
                             <a:avLst/>
@@ -102,8 +102,8 @@
                         <wps:cNvSpPr/>
                         <wps:spPr>
                           <a:xfrm>
-                            <a:off x="115560" y="0"/>
-                            <a:ext cx="113040" cy="10299240"/>
+                            <a:off x="116280" y="0"/>
+                            <a:ext cx="112320" cy="10299600"/>
                           </a:xfrm>
                           <a:prstGeom prst="rect">
                             <a:avLst/>
@@ -127,8 +127,8 @@
                         <wps:cNvSpPr/>
                         <wps:spPr>
                           <a:xfrm>
-                            <a:off x="231840" y="0"/>
-                            <a:ext cx="113040" cy="10299240"/>
+                            <a:off x="232560" y="0"/>
+                            <a:ext cx="113040" cy="10299600"/>
                           </a:xfrm>
                           <a:prstGeom prst="rect">
                             <a:avLst/>
@@ -156,18 +156,18 @@
           </mc:Choice>
           <mc:Fallback>
             <w:pict>
-              <v:group id="shape_0" alt="Group 2" style="position:absolute;margin-left:-53.8pt;margin-top:-16.9pt;width:27.15pt;height:810.95pt" coordorigin="-1076,-338" coordsize="543,16219">
-                <v:rect id="shape_0" fillcolor="#007ac9" stroked="f" style="position:absolute;left:-1076;top:-338;width:177;height:16218">
+              <v:group id="shape_0" alt="Group 2" style="position:absolute;margin-left:-53.75pt;margin-top:-16.85pt;width:27.2pt;height:811pt" coordorigin="-1075,-337" coordsize="544,16220">
+                <v:rect id="shape_0" fillcolor="#007ac9" stroked="f" style="position:absolute;left:-1075;top:-337;width:177;height:16219">
                   <w10:wrap type="none"/>
                   <v:fill o:detectmouseclick="t" type="solid" color2="#ff8536"/>
                   <v:stroke color="#3465a4" joinstyle="round" endcap="flat"/>
                 </v:rect>
-                <v:rect id="shape_0" fillcolor="#738cbc" stroked="f" style="position:absolute;left:-894;top:-338;width:177;height:16218">
+                <v:rect id="shape_0" fillcolor="#738cbc" stroked="f" style="position:absolute;left:-892;top:-337;width:176;height:16219">
                   <w10:wrap type="none"/>
                   <v:fill o:detectmouseclick="t" type="solid" color2="#8c7343"/>
                   <v:stroke color="#3465a4" joinstyle="round" endcap="flat"/>
                 </v:rect>
-                <v:rect id="shape_0" fillcolor="#7cd568" stroked="f" style="position:absolute;left:-711;top:-338;width:177;height:16218">
+                <v:rect id="shape_0" fillcolor="#7cd568" stroked="f" style="position:absolute;left:-709;top:-337;width:177;height:16219">
                   <w10:wrap type="none"/>
                   <v:fill o:detectmouseclick="t" type="solid" color2="#832a97"/>
                   <v:stroke color="#3465a4" joinstyle="round" endcap="flat"/>
@@ -494,7 +494,7 @@
                 <wp:positionV relativeFrom="paragraph">
                   <wp:posOffset>218440</wp:posOffset>
                 </wp:positionV>
-                <wp:extent cx="129540" cy="916940"/>
+                <wp:extent cx="130175" cy="917575"/>
                 <wp:effectExtent l="1905" t="1905" r="4445" b="0"/>
                 <wp:wrapNone/>
                 <wp:docPr id="3" name="Group 6"/>
@@ -505,15 +505,15 @@
                       <wpg:grpSpPr>
                         <a:xfrm>
                           <a:off x="0" y="0"/>
-                          <a:ext cx="128880" cy="916200"/>
+                          <a:ext cx="129600" cy="916920"/>
                         </a:xfrm>
                       </wpg:grpSpPr>
                       <wps:wsp>
                         <wps:cNvSpPr/>
                         <wps:spPr>
                           <a:xfrm>
-                            <a:off x="0" y="459720"/>
-                            <a:ext cx="128880" cy="122040"/>
+                            <a:off x="0" y="460440"/>
+                            <a:ext cx="129600" cy="121320"/>
                           </a:xfrm>
                           <a:prstGeom prst="rect">
                             <a:avLst/>
@@ -537,8 +537,8 @@
                         <wps:cNvSpPr/>
                         <wps:spPr>
                           <a:xfrm>
-                            <a:off x="0" y="794520"/>
-                            <a:ext cx="128880" cy="122040"/>
+                            <a:off x="0" y="795600"/>
+                            <a:ext cx="129600" cy="121320"/>
                           </a:xfrm>
                           <a:prstGeom prst="rect">
                             <a:avLst/>
@@ -563,7 +563,7 @@
                         <wps:spPr>
                           <a:xfrm>
                             <a:off x="0" y="0"/>
-                            <a:ext cx="128880" cy="122040"/>
+                            <a:ext cx="129600" cy="121320"/>
                           </a:xfrm>
                           <a:prstGeom prst="rect">
                             <a:avLst/>
@@ -588,7 +588,7 @@
                         <wps:spPr>
                           <a:xfrm>
                             <a:off x="0" y="145440"/>
-                            <a:ext cx="128880" cy="123840"/>
+                            <a:ext cx="129600" cy="123840"/>
                           </a:xfrm>
                           <a:prstGeom prst="rect">
                             <a:avLst/>
@@ -612,8 +612,8 @@
                         <wps:cNvSpPr/>
                         <wps:spPr>
                           <a:xfrm>
-                            <a:off x="0" y="605160"/>
-                            <a:ext cx="128880" cy="123840"/>
+                            <a:off x="0" y="605880"/>
+                            <a:ext cx="129600" cy="123840"/>
                           </a:xfrm>
                           <a:prstGeom prst="rect">
                             <a:avLst/>
@@ -637,8 +637,8 @@
                         <wps:cNvSpPr/>
                         <wps:spPr>
                           <a:xfrm>
-                            <a:off x="0" y="292680"/>
-                            <a:ext cx="128880" cy="122040"/>
+                            <a:off x="0" y="293400"/>
+                            <a:ext cx="129600" cy="121320"/>
                           </a:xfrm>
                           <a:prstGeom prst="rect">
                             <a:avLst/>
@@ -666,33 +666,33 @@
           </mc:Choice>
           <mc:Fallback>
             <w:pict>
-              <v:group id="shape_0" alt="Group 6" style="position:absolute;margin-left:446.25pt;margin-top:17.2pt;width:10.15pt;height:72.2pt" coordorigin="8925,344" coordsize="203,1444">
-                <v:rect id="shape_0" fillcolor="#accd15" stroked="f" style="position:absolute;left:8925;top:1068;width:202;height:191">
+              <v:group id="shape_0" alt="Group 6" style="position:absolute;margin-left:446.25pt;margin-top:17.2pt;width:10.2pt;height:72.2pt" coordorigin="8925,344" coordsize="204,1444">
+                <v:rect id="shape_0" fillcolor="#accd15" stroked="f" style="position:absolute;left:8925;top:1069;width:203;height:190">
                   <w10:wrap type="none"/>
                   <v:fill o:detectmouseclick="t" type="solid" color2="#5332ea"/>
                   <v:stroke color="#3465a4" joinstyle="round" endcap="flat"/>
                 </v:rect>
-                <v:rect id="shape_0" fillcolor="#3a1a18" stroked="f" style="position:absolute;left:8925;top:1595;width:202;height:191">
+                <v:rect id="shape_0" fillcolor="#3a1a18" stroked="f" style="position:absolute;left:8925;top:1597;width:203;height:190">
                   <w10:wrap type="none"/>
                   <v:fill o:detectmouseclick="t" type="solid" color2="#c5e5e7"/>
                   <v:stroke color="#3465a4" joinstyle="round" endcap="flat"/>
                 </v:rect>
-                <v:rect id="shape_0" fillcolor="#007ac9" stroked="f" style="position:absolute;left:8925;top:344;width:202;height:191">
+                <v:rect id="shape_0" fillcolor="#007ac9" stroked="f" style="position:absolute;left:8925;top:344;width:203;height:190">
                   <w10:wrap type="none"/>
                   <v:fill o:detectmouseclick="t" type="solid" color2="#ff8536"/>
                   <v:stroke color="#3465a4" joinstyle="round" endcap="flat"/>
                 </v:rect>
-                <v:rect id="shape_0" fillcolor="#738cbc" stroked="f" style="position:absolute;left:8925;top:573;width:202;height:194">
+                <v:rect id="shape_0" fillcolor="#738cbc" stroked="f" style="position:absolute;left:8925;top:573;width:203;height:194">
                   <w10:wrap type="none"/>
                   <v:fill o:detectmouseclick="t" type="solid" color2="#8c7343"/>
                   <v:stroke color="#3465a4" joinstyle="round" endcap="flat"/>
                 </v:rect>
-                <v:rect id="shape_0" fillcolor="#7cd568" stroked="f" style="position:absolute;left:8925;top:1297;width:202;height:194">
+                <v:rect id="shape_0" fillcolor="#7cd568" stroked="f" style="position:absolute;left:8925;top:1298;width:203;height:194">
                   <w10:wrap type="none"/>
                   <v:fill o:detectmouseclick="t" type="solid" color2="#832a97"/>
                   <v:stroke color="#3465a4" joinstyle="round" endcap="flat"/>
                 </v:rect>
-                <v:rect id="shape_0" fillcolor="#0099b1" stroked="f" style="position:absolute;left:8925;top:805;width:202;height:191">
+                <v:rect id="shape_0" fillcolor="#0099b1" stroked="f" style="position:absolute;left:8925;top:806;width:203;height:190">
                   <w10:wrap type="none"/>
                   <v:fill o:detectmouseclick="t" type="solid" color2="#ff664e"/>
                   <v:stroke color="#3465a4" joinstyle="round" endcap="flat"/>
@@ -982,89 +982,7 @@
               </w:rPr>
             </w:pPr>
             <w:r>
-              <w:rPr>
-                <w:color w:val="000000"/>
-              </w:rPr>
-              <w:t xml:space="preserve">Tiivistelmä edellytetään pääsääntöisesti vain opinnäytetöissä. </w:t>
-            </w:r>
-          </w:p>
-          <w:p>
-            <w:pPr>
-              <w:pStyle w:val="Normal"/>
-              <w:spacing w:lineRule="auto" w:line="240"/>
-              <w:rPr>
-                <w:rFonts w:ascii="Garamond" w:hAnsi="Garamond"/>
-                <w:bCs w:val="false"/>
-                <w:sz w:val="26"/>
-                <w:szCs w:val="20"/>
-              </w:rPr>
-            </w:pPr>
-            <w:r>
-              <w:rPr>
-                <w:rFonts w:ascii="Garamond" w:hAnsi="Garamond"/>
-                <w:bCs w:val="false"/>
-                <w:sz w:val="26"/>
-                <w:szCs w:val="20"/>
-              </w:rPr>
-            </w:r>
-          </w:p>
-          <w:p>
-            <w:pPr>
-              <w:pStyle w:val="Normal"/>
-              <w:spacing w:lineRule="auto" w:line="240"/>
-              <w:rPr>
-                <w:bCs w:val="false"/>
-              </w:rPr>
-            </w:pPr>
-            <w:r>
-              <w:rPr>
-                <w:bCs w:val="false"/>
-              </w:rPr>
-              <w:t xml:space="preserve">Opinnäytetyön tiivistelmässä esitetään työn keskeiset kohdat siten, että lukija ymmärtää tiivistelmän luettuaan työn sisältämät pääasiat. Tiivistelmässä esitetään selvitettävän asian tausta, työn tavoite ja rajaus, työn toteutustapa ja mahdolliset menetelmät, työn tekemisen ajankohta sekä tulokset ja päätelmät. Tiivistelmä etenee raportin mukaisessa järjestyksessä. </w:t>
-            </w:r>
-          </w:p>
-          <w:p>
-            <w:pPr>
-              <w:pStyle w:val="Normal"/>
-              <w:spacing w:lineRule="auto" w:line="240"/>
-              <w:rPr>
-                <w:bCs w:val="false"/>
-              </w:rPr>
-            </w:pPr>
-            <w:r>
-              <w:rPr>
-                <w:bCs w:val="false"/>
-              </w:rPr>
-            </w:r>
-          </w:p>
-          <w:p>
-            <w:pPr>
-              <w:pStyle w:val="Normal"/>
-              <w:spacing w:lineRule="auto" w:line="240"/>
-              <w:rPr>
-                <w:bCs w:val="false"/>
-              </w:rPr>
-            </w:pPr>
-            <w:r>
-              <w:rPr>
-                <w:bCs w:val="false"/>
-              </w:rPr>
-              <w:t xml:space="preserve">Tiivistelmä on enintään yhden sivun pituinen. Käytä tiivistelmässä asiatyyliä eli kirjoita tiiviisti, ymmärrettävästi ja kieliopillisesti oikein. Käytä kokonaisia lauseita ja virkkeitä. Jaa teksti muutaman virkkeen mittaisiin kappaleisiin ja erota kappaleet toisistaan ylimääräisellä rivinvaihdolla. Aloita uusi kappale siirtyessäsi uuteen asiaan. Tiivistelmä ei saa sisältää lähdeviitteitä. </w:t>
-            </w:r>
-          </w:p>
-          <w:p>
-            <w:pPr>
-              <w:pStyle w:val="Normal"/>
-              <w:spacing w:lineRule="auto" w:line="240"/>
-              <w:rPr>
-                <w:bCs w:val="false"/>
-              </w:rPr>
-            </w:pPr>
-            <w:r>
-              <w:rPr>
-                <w:bCs w:val="false"/>
-              </w:rPr>
-              <w:t>Tiivistelmä on siis kuin itse opinnäytetyö pienoiskoossa. Tiivistelmän pitää olla itsenäinen kokonaisuus, joka on ymmärrettävissä itse opinnäytetyötä lukematta.</w:t>
+              <w:rPr/>
             </w:r>
           </w:p>
           <w:p>
@@ -1479,6 +1397,7 @@
         <w:rPr>
           <w:webHidden/>
           <w:rStyle w:val="IndexLink"/>
+          <w:vanish w:val="false"/>
         </w:rPr>
         <w:instrText> TOC \z \o "1-3" \u \h</w:instrText>
       </w:r>
@@ -1486,6 +1405,7 @@
         <w:rPr>
           <w:webHidden/>
           <w:rStyle w:val="IndexLink"/>
+          <w:vanish w:val="false"/>
         </w:rPr>
         <w:fldChar w:fldCharType="separate"/>
       </w:r>
@@ -1494,6 +1414,7 @@
           <w:rPr>
             <w:webHidden/>
             <w:rStyle w:val="IndexLink"/>
+            <w:vanish w:val="false"/>
           </w:rPr>
           <w:t>1 Projektin työsuunnitelma</w:t>
           <w:tab/>
@@ -1516,6 +1437,7 @@
           <w:rPr>
             <w:webHidden/>
             <w:rStyle w:val="IndexLink"/>
+            <w:vanish w:val="false"/>
           </w:rPr>
           <w:t>1.1 Aikataulu sekä suunnitellut tehtävät</w:t>
           <w:tab/>
@@ -1538,6 +1460,7 @@
           <w:rPr>
             <w:webHidden/>
             <w:rStyle w:val="IndexLink"/>
+            <w:vanish w:val="false"/>
           </w:rPr>
           <w:t>1.1.1 Projektin yleinen aikataulu</w:t>
           <w:tab/>
@@ -1560,6 +1483,7 @@
           <w:rPr>
             <w:webHidden/>
             <w:rStyle w:val="IndexLink"/>
+            <w:vanish w:val="false"/>
           </w:rPr>
           <w:t>1.1.2 Projektin suunnitellut työvaiheet</w:t>
           <w:tab/>
@@ -1582,6 +1506,7 @@
           <w:rPr>
             <w:webHidden/>
             <w:rStyle w:val="IndexLink"/>
+            <w:vanish w:val="false"/>
           </w:rPr>
           <w:t>1.2 Dokumentointi sekä versionhallinta</w:t>
           <w:tab/>
@@ -1604,6 +1529,7 @@
           <w:rPr>
             <w:webHidden/>
             <w:rStyle w:val="IndexLink"/>
+            <w:vanish w:val="false"/>
           </w:rPr>
           <w:t>2 Varmenteiden tutkimus</w:t>
           <w:tab/>
@@ -1626,6 +1552,7 @@
           <w:rPr>
             <w:webHidden/>
             <w:rStyle w:val="IndexLink"/>
+            <w:vanish w:val="false"/>
           </w:rPr>
           <w:t>2.1 PKI ja julkisen avaimen salausmenetelmä</w:t>
           <w:tab/>
@@ -1648,6 +1575,7 @@
           <w:rPr>
             <w:webHidden/>
             <w:rStyle w:val="IndexLink"/>
+            <w:vanish w:val="false"/>
           </w:rPr>
           <w:t>2.2 Julkisten avainten hallintajärjestelmät</w:t>
           <w:tab/>
@@ -1670,6 +1598,7 @@
           <w:rPr>
             <w:webHidden/>
             <w:rStyle w:val="IndexLink"/>
+            <w:vanish w:val="false"/>
           </w:rPr>
           <w:t>2.3 Hyödyt sekä heikkoudet</w:t>
           <w:tab/>
@@ -1692,6 +1621,7 @@
           <w:rPr>
             <w:webHidden/>
             <w:rStyle w:val="IndexLink"/>
+            <w:vanish w:val="false"/>
           </w:rPr>
           <w:t>1.1.1 CA</w:t>
           <w:tab/>
@@ -1714,6 +1644,7 @@
           <w:rPr>
             <w:webHidden/>
             <w:rStyle w:val="IndexLink"/>
+            <w:vanish w:val="false"/>
           </w:rPr>
           <w:t>1.1.2 WoT</w:t>
           <w:tab/>
@@ -1736,6 +1667,7 @@
           <w:rPr>
             <w:webHidden/>
             <w:rStyle w:val="IndexLink"/>
+            <w:vanish w:val="false"/>
           </w:rPr>
           <w:t>1.1.3 Voiko näitä vertailla</w:t>
           <w:tab/>
@@ -1758,6 +1690,7 @@
           <w:rPr>
             <w:webHidden/>
             <w:rStyle w:val="IndexLink"/>
+            <w:vanish w:val="false"/>
           </w:rPr>
           <w:t>3 Testaus</w:t>
           <w:tab/>
@@ -1780,6 +1713,7 @@
           <w:rPr>
             <w:webHidden/>
             <w:rStyle w:val="IndexLink"/>
+            <w:vanish w:val="false"/>
           </w:rPr>
           <w:t>3.1 OCSP</w:t>
           <w:tab/>
@@ -1802,6 +1736,7 @@
           <w:rPr>
             <w:webHidden/>
             <w:rStyle w:val="IndexLink"/>
+            <w:vanish w:val="false"/>
           </w:rPr>
           <w:t>3.1.1 Muutos</w:t>
           <w:tab/>
@@ -1824,6 +1759,7 @@
           <w:rPr>
             <w:webHidden/>
             <w:rStyle w:val="IndexLink"/>
+            <w:vanish w:val="false"/>
           </w:rPr>
           <w:t>3.1.2 Blokkaus</w:t>
           <w:tab/>
@@ -1846,6 +1782,7 @@
           <w:rPr>
             <w:webHidden/>
             <w:rStyle w:val="IndexLink"/>
+            <w:vanish w:val="false"/>
           </w:rPr>
           <w:t>3.2 Root cert asennus</w:t>
           <w:tab/>
@@ -1868,6 +1805,7 @@
           <w:rPr>
             <w:webHidden/>
             <w:rStyle w:val="IndexLink"/>
+            <w:vanish w:val="false"/>
           </w:rPr>
           <w:t>3.3 CA DOS</w:t>
           <w:tab/>
@@ -1890,6 +1828,7 @@
           <w:rPr>
             <w:webHidden/>
             <w:rStyle w:val="IndexLink"/>
+            <w:vanish w:val="false"/>
           </w:rPr>
           <w:t>3.4 Moxy</w:t>
           <w:tab/>
@@ -1912,6 +1851,7 @@
           <w:rPr>
             <w:webHidden/>
             <w:rStyle w:val="IndexLink"/>
+            <w:vanish w:val="false"/>
           </w:rPr>
           <w:t>3.5 Ettercap / bettercap</w:t>
           <w:tab/>
@@ -1934,6 +1874,7 @@
           <w:rPr>
             <w:webHidden/>
             <w:rStyle w:val="IndexLink"/>
+            <w:vanish w:val="false"/>
           </w:rPr>
           <w:t>3.6 Tulosten yhteenveto</w:t>
           <w:tab/>
@@ -1956,6 +1897,7 @@
           <w:rPr>
             <w:webHidden/>
             <w:rStyle w:val="IndexLink"/>
+            <w:vanish w:val="false"/>
           </w:rPr>
           <w:t>4 Ohjeistus</w:t>
           <w:tab/>
@@ -1978,6 +1920,7 @@
           <w:rPr>
             <w:webHidden/>
             <w:rStyle w:val="IndexLink"/>
+            <w:vanish w:val="false"/>
           </w:rPr>
           <w:t>4.1 Kenelle miksi</w:t>
           <w:tab/>
@@ -2000,6 +1943,7 @@
           <w:rPr>
             <w:webHidden/>
             <w:rStyle w:val="IndexLink"/>
+            <w:vanish w:val="false"/>
           </w:rPr>
           <w:t>4.2 Koonti / tarina kehityksestä</w:t>
           <w:tab/>
@@ -2022,6 +1966,7 @@
           <w:rPr>
             <w:webHidden/>
             <w:rStyle w:val="IndexLink"/>
+            <w:vanish w:val="false"/>
           </w:rPr>
           <w:t>5 Suositukset varmenteiden käyttöön ( vai meneekö yhteenvetoon?)</w:t>
           <w:tab/>
@@ -2044,6 +1989,7 @@
           <w:rPr>
             <w:webHidden/>
             <w:rStyle w:val="IndexLink"/>
+            <w:vanish w:val="false"/>
           </w:rPr>
           <w:t>6 Yhteenveto</w:t>
           <w:tab/>
@@ -2066,6 +2012,7 @@
           <w:rPr>
             <w:webHidden/>
             <w:rStyle w:val="IndexLink"/>
+            <w:vanish w:val="false"/>
           </w:rPr>
           <w:t>Lähteet</w:t>
           <w:tab/>
@@ -2088,6 +2035,7 @@
           <w:rPr>
             <w:webHidden/>
             <w:rStyle w:val="IndexLink"/>
+            <w:vanish w:val="false"/>
           </w:rPr>
           <w:t>Liitteet</w:t>
           <w:tab/>
@@ -2110,6 +2058,7 @@
           <w:rPr>
             <w:webHidden/>
             <w:rStyle w:val="IndexLink"/>
+            <w:vanish w:val="false"/>
           </w:rPr>
           <w:t>Liite 1: Tuotekortti: Tietoturvan peruskartoitus</w:t>
           <w:tab/>
@@ -2132,6 +2081,7 @@
           <w:rPr>
             <w:webHidden/>
             <w:rStyle w:val="IndexLink"/>
+            <w:vanish w:val="false"/>
           </w:rPr>
           <w:t>Liite 2. Kartoituskysymykset vastauksineen</w:t>
           <w:tab/>
@@ -2152,16 +2102,13 @@
         <w:rPr/>
         <w:fldChar w:fldCharType="end"/>
       </w:r>
-      <w:r>
-        <w:br w:type="page"/>
-      </w:r>
     </w:p>
     <w:p>
       <w:pPr>
         <w:pStyle w:val="Heading1"/>
         <w:numPr>
           <w:ilvl w:val="0"/>
-          <w:numId w:val="4"/>
+          <w:numId w:val="5"/>
         </w:numPr>
         <w:ind w:left="431" w:hanging="431"/>
         <w:rPr/>
@@ -2287,7 +2234,7 @@
         <w:pStyle w:val="Heading2"/>
         <w:numPr>
           <w:ilvl w:val="1"/>
-          <w:numId w:val="3"/>
+          <w:numId w:val="4"/>
         </w:numPr>
         <w:rPr/>
       </w:pPr>
@@ -2322,7 +2269,7 @@
         <w:pStyle w:val="Heading3"/>
         <w:numPr>
           <w:ilvl w:val="2"/>
-          <w:numId w:val="3"/>
+          <w:numId w:val="4"/>
         </w:numPr>
         <w:rPr/>
       </w:pPr>
@@ -2847,7 +2794,7 @@
         <w:pStyle w:val="Heading3"/>
         <w:numPr>
           <w:ilvl w:val="2"/>
-          <w:numId w:val="3"/>
+          <w:numId w:val="4"/>
         </w:numPr>
         <w:rPr/>
       </w:pPr>
@@ -3919,7 +3866,7 @@
         <w:pStyle w:val="Heading2"/>
         <w:numPr>
           <w:ilvl w:val="1"/>
-          <w:numId w:val="3"/>
+          <w:numId w:val="4"/>
         </w:numPr>
         <w:rPr/>
       </w:pPr>
@@ -3948,7 +3895,7 @@
         <w:pStyle w:val="Heading1"/>
         <w:numPr>
           <w:ilvl w:val="0"/>
-          <w:numId w:val="4"/>
+          <w:numId w:val="5"/>
         </w:numPr>
         <w:spacing w:before="0" w:after="320"/>
         <w:ind w:left="431" w:hanging="431"/>
@@ -3956,10 +3903,10 @@
       </w:pPr>
       <w:bookmarkStart w:id="7" w:name="__RefHeading___Toc2477_294765894"/>
       <w:bookmarkStart w:id="8" w:name="_Toc531958378"/>
-      <w:bookmarkStart w:id="9" w:name="_Toc166145015"/>
-      <w:bookmarkStart w:id="10" w:name="_Toc175036409"/>
-      <w:bookmarkStart w:id="11" w:name="_Toc166145022"/>
-      <w:bookmarkStart w:id="12" w:name="_Toc175036416"/>
+      <w:bookmarkStart w:id="9" w:name="_Toc175036416"/>
+      <w:bookmarkStart w:id="10" w:name="_Toc166145022"/>
+      <w:bookmarkStart w:id="11" w:name="_Toc175036409"/>
+      <w:bookmarkStart w:id="12" w:name="_Toc166145015"/>
       <w:bookmarkEnd w:id="7"/>
       <w:bookmarkEnd w:id="9"/>
       <w:bookmarkEnd w:id="10"/>
@@ -4005,7 +3952,7 @@
         <w:pStyle w:val="Heading2"/>
         <w:numPr>
           <w:ilvl w:val="1"/>
-          <w:numId w:val="4"/>
+          <w:numId w:val="5"/>
         </w:numPr>
         <w:rPr/>
       </w:pPr>
@@ -4031,20 +3978,44 @@
         <w:rPr>
           <w:lang w:eastAsia="x-none"/>
         </w:rPr>
-        <w:t>Vaikka projektiryhmällä oli jo entuudestaan peruskäsitys varmenteista, aloitettiin tutkimus  PKI:n (Public key infrastructure, julkisten avainten hallintajärjestelmä) sekä julkisen avaimen salauksen peruskäsitteistä. Tämä nähtiin johdonmukaisena aloitusaiheelta, jonka kautta projektiryhmä pystyi etenemään tutkimuksissaan projektin varsinaiseen aiheeseen, verkkovarmenteisiin. Tärkeäksi nähtiin myös tarve oppia enemmän .x509:n sekä PGP:n varmenteista, niiden salauksesta, sekä missä osassa ne ovat liittyen CA (Certificate authorities) tai WoT (Web of Trust) käyttöön.</w:t>
-      </w:r>
-    </w:p>
-    <w:p>
-      <w:pPr>
-        <w:pStyle w:val="Normal"/>
+        <w:t xml:space="preserve">Vaikka projektiryhmällä oli jo entuudestaan peruskäsitys varmenteista, aloitettiin tutkimus  PKI:n (Public key infrastructure, julkisten avainten hallintajärjestelmä) sekä julkisen avaimen salauksen peruskäsitteistä. Tämä nähtiin johdonmukaisena aloitusaiheelta, jonka kautta projektiryhmä pystyi etenemään tutkimuksissaan projektin varsinaiseen aiheeseen, verkkovarmenteisiin. Tärkeäksi nähtiin myös tarve oppia enemmän .x509:n </w:t>
+      </w:r>
+      <w:r>
         <w:rPr>
           <w:lang w:eastAsia="x-none"/>
         </w:rPr>
-      </w:pPr>
+        <w:t>varmenteesta,</w:t>
+      </w:r>
       <w:r>
         <w:rPr>
           <w:lang w:eastAsia="x-none"/>
         </w:rPr>
+        <w:t xml:space="preserve"> PGP </w:t>
+      </w:r>
+      <w:r>
+        <w:rPr>
+          <w:lang w:eastAsia="x-none"/>
+        </w:rPr>
+        <w:t xml:space="preserve">salauksesta </w:t>
+      </w:r>
+      <w:r>
+        <w:rPr>
+          <w:lang w:eastAsia="x-none"/>
+        </w:rPr>
+        <w:t>sekä missä osassa ne ovat liittyen CA (Certificate authorities) tai WoT (Web of Trust) käyttöön.</w:t>
+      </w:r>
+    </w:p>
+    <w:p>
+      <w:pPr>
+        <w:pStyle w:val="Normal"/>
+        <w:rPr>
+          <w:lang w:eastAsia="x-none"/>
+        </w:rPr>
+      </w:pPr>
+      <w:r>
+        <w:rPr>
+          <w:lang w:eastAsia="x-none"/>
+        </w:rPr>
       </w:r>
     </w:p>
     <w:p>
@@ -4052,7 +4023,7 @@
         <w:pStyle w:val="Heading2"/>
         <w:numPr>
           <w:ilvl w:val="1"/>
-          <w:numId w:val="4"/>
+          <w:numId w:val="5"/>
         </w:numPr>
         <w:rPr/>
       </w:pPr>
@@ -4115,7 +4086,7 @@
         <w:rPr>
           <w:lang w:eastAsia="x-none"/>
         </w:rPr>
-        <w:t xml:space="preserve">WoT käytön tutkiminen verkkovarmenteissa muodostui haastavaksi. Tämä johtui pääasiassa siitä, että PGP varmenteiden julkinen käyttö on hyvin rajallista vekkoselaimissa. </w:t>
+        <w:t>WoT käytön tutkiminen verkkovarmenteissa muodostui haastavaksi. Tämä johtui pääasiassa siitä, että PGP varmenteiden julkinen käyttö on hyvin rajallista vekkoselaimissa.</w:t>
       </w:r>
     </w:p>
     <w:p>
@@ -4136,7 +4107,7 @@
         <w:pStyle w:val="Heading2"/>
         <w:numPr>
           <w:ilvl w:val="1"/>
-          <w:numId w:val="4"/>
+          <w:numId w:val="5"/>
         </w:numPr>
         <w:rPr/>
       </w:pPr>
@@ -4178,6 +4149,10 @@
     <w:p>
       <w:pPr>
         <w:pStyle w:val="Heading3"/>
+        <w:numPr>
+          <w:ilvl w:val="2"/>
+          <w:numId w:val="2"/>
+        </w:numPr>
         <w:rPr/>
       </w:pPr>
       <w:bookmarkStart w:id="19" w:name="__RefHeading___Toc662_633604879"/>
@@ -4361,6 +4336,19 @@
     <w:p>
       <w:pPr>
         <w:pStyle w:val="Normal"/>
+        <w:rPr/>
+      </w:pPr>
+      <w:r>
+        <w:rPr>
+          <w:b w:val="false"/>
+          <w:bCs w:val="false"/>
+        </w:rPr>
+        <w:t xml:space="preserve">SSL salauksen yksi tarkoitus, on ollut estää välimieshyökkäyksen toteuttaminen verkossa. Suojattu yhteys usein ilmenee käyttäjälle vain ”HTTPS” merkinnästä osoitteen edessä. Moxie Marlinspike, tunnettu tietoturva-asiantuntija esitteli vuonna 2009 ohjelman nimelta SSLStrip. Ohjelma käyttää hyväkseen hyökkäystä nimeltä HTTPS stripping attack. Tämä toteutetaan välimieshyökkäyksen kautta, missä käyttäjän sekä palvelimen välissä oleva tietokone kaapaa sen läpi menevän liikenteen. Liikenne kaappaajan sekä palvelimen välillä tapahtuu suojattua HTTPS yhteyttä käyttäen, mutta käyttäjän ja kaappajaan välinen liikenne on HTTPS liikenteeksi naamioitua HTTP liikennettä, mikä on täysin salaamatonta. Tässä kyseisessä skenariossa, käyttäjä on täysin tietämätön välimieshyökkäyksestä, koska mikään hänen laitteella ei indikoi ongelmasta. </w:t>
+      </w:r>
+    </w:p>
+    <w:p>
+      <w:pPr>
+        <w:pStyle w:val="Normal"/>
         <w:rPr>
           <w:b w:val="false"/>
           <w:b w:val="false"/>
@@ -4372,23 +4360,6 @@
           <w:b w:val="false"/>
           <w:bCs w:val="false"/>
         </w:rPr>
-        <w:t xml:space="preserve">SSL salauksen yksi tarkoitus, on ollut estää välimieshyökkäyksen toteuttaminen verkossa. Suojattu yhteys usein ilmenee käyttäjälle vain ”HTTPS” merkinnästä osoitteen edessä. Moxie Marlinspike, tunnettu tietoturva-asiantuntija esitteli vuonna 2009 ohjelman nimelta SSLStrip. Ohjelma käyttää hyväkseen hyökkäystä nimeltä HTTPS stripping attack. Tämä toteutetaan välimieshyökkäyksen kautta, missä käyttäjän sekä palvelimen välissä oleva tietokone kaapaa sen läpi menevän liikenteen. Liikenne kaappaajan sekä palvelimen välillä tapahtuu suojattua HTTPS yhteyttä käyttäen, mutta käyttäjän ja kaappajaan välinen liikenne on HTTPS liikenteeksi naamioitua HTTP liikennettä, mikä on täysin salaamatonta. Tässä kyseisessä skenariossa, käyttäjä on täysin tietämätön välimieshyökkäyksestä, koska mikään hänen laitteella ei indikoi ongelmasta. </w:t>
-      </w:r>
-    </w:p>
-    <w:p>
-      <w:pPr>
-        <w:pStyle w:val="Normal"/>
-        <w:rPr>
-          <w:b w:val="false"/>
-          <w:b w:val="false"/>
-          <w:bCs w:val="false"/>
-        </w:rPr>
-      </w:pPr>
-      <w:r>
-        <w:rPr>
-          <w:b w:val="false"/>
-          <w:bCs w:val="false"/>
-        </w:rPr>
       </w:r>
     </w:p>
     <w:p>
@@ -4408,15 +4379,7 @@
       </w:pPr>
       <w:r>
         <w:rPr/>
-        <w:t xml:space="preserve">Ensiksi tulee ymmärtää, että varmenteet yleisenä- sekä teknisenäkäsitteenä on usein peruskäyttäjälle lähes mystinen. Niiden käyttöä suositellaan vahvasti, mutta harva osaa perustella sitä muilla väitteillä kuin oman yksityisyyden turvaaminen. Tästä johtuen mahdolliset ongelmat verkkovarmenteiden käytössä saattaa kostautua käyttäjän kautta </w:t>
-      </w:r>
-      <w:r>
-        <w:rPr/>
-        <w:t xml:space="preserve">myös </w:t>
-      </w:r>
-      <w:r>
-        <w:rPr/>
-        <w:t>palvelun tarjoajalle. Tästä esimerkkinä verkkokaupan varmenteen vanheneminen, joka johtaa siihen että liiketoiminta lakkaa siihen asti että uusi varmenne otetaan käyttöön.</w:t>
+        <w:t>Ensiksi tulee ymmärtää, että varmenteet yleisenä- sekä teknisenäkäsitteenä on usein peruskäyttäjälle lähes mystinen. Niiden käyttöä suositellaan vahvasti, mutta harva osaa perustella sitä muilla väitteillä kuin oman yksityisyyden turvaaminen. Tästä johtuen mahdolliset ongelmat verkkovarmenteiden käytössä saattaa kostautua käyttäjän kautta myös palvelun tarjoajalle. Tästä esimerkkinä verkkokaupan varmenteen vanheneminen, joka johtaa siihen että liiketoiminta lakkaa siihen asti että uusi varmenne otetaan käyttöön.</w:t>
       </w:r>
     </w:p>
     <w:p>
@@ -4445,7 +4408,7 @@
         <w:pStyle w:val="Heading3"/>
         <w:numPr>
           <w:ilvl w:val="2"/>
-          <w:numId w:val="2"/>
+          <w:numId w:val="3"/>
         </w:numPr>
         <w:rPr/>
       </w:pPr>
@@ -4464,19 +4427,7 @@
       </w:pPr>
       <w:r>
         <w:rPr/>
-        <w:t xml:space="preserve">Web of </w:t>
-      </w:r>
-      <w:r>
-        <w:rPr/>
-        <w:t>T</w:t>
-      </w:r>
-      <w:r>
-        <w:rPr/>
-        <w:t xml:space="preserve">rust on itsessään </w:t>
-      </w:r>
-      <w:r>
-        <w:rPr/>
-        <w:t xml:space="preserve">erittäin luotettava tapa hallinoida luotettuva varmenteita. Tässä kyseissä hallintatavassa piilee myös syy miksi WoT ei ole yleisesti käytössä verkkoselaimissa. Varmenteen luotettavuus ei perustu keskitettyihin tahoihin vaan luottamussuhde on lähes henkilökohtainen kahden osapuolen välillä. </w:t>
+        <w:t xml:space="preserve">Web of Trust on itsessään erittäin luotettava tapa hallinoida luotettuva varmenteita. Tässä kyseissä hallintatavassa piilee myös syy miksi WoT ei ole yleisesti käytössä verkkoselaimissa. Varmenteen luotettavuus ei perustu keskitettyihin tahoihin vaan luottamussuhde on lähes henkilökohtainen kahden osapuolen välillä. </w:t>
       </w:r>
     </w:p>
     <w:p>
@@ -4503,7 +4454,7 @@
         <w:pStyle w:val="Heading3"/>
         <w:numPr>
           <w:ilvl w:val="2"/>
-          <w:numId w:val="2"/>
+          <w:numId w:val="3"/>
         </w:numPr>
         <w:rPr/>
       </w:pPr>
@@ -4531,7 +4482,7 @@
       </w:pPr>
       <w:r>
         <w:rPr/>
-        <w:t>CA soveltuu loistavasti silloin kun käyttäjä ei tunne vastaanottajaa,  tämä tulee parhaiten esille seilainyhteyksiä käyttäessä.</w:t>
+        <w:t>CA soveltuu loistavasti silloin kun käyttäjä ei tunne vastaanottajaa,  tämä tulee parhaiten esille selainyhteyksiä käyttäessä.</w:t>
       </w:r>
     </w:p>
     <w:p>
@@ -4560,16 +4511,6 @@
       </w:pPr>
       <w:r>
         <w:rPr/>
-      </w:r>
-    </w:p>
-    <w:p>
-      <w:pPr>
-        <w:pStyle w:val="Normal"/>
-        <w:rPr/>
-      </w:pPr>
-      <w:r>
-        <w:rPr/>
-        <w:t>--Kesken--</w:t>
       </w:r>
     </w:p>
     <w:p>
@@ -4611,7 +4552,7 @@
         <w:pStyle w:val="Heading1"/>
         <w:numPr>
           <w:ilvl w:val="0"/>
-          <w:numId w:val="4"/>
+          <w:numId w:val="5"/>
         </w:numPr>
         <w:ind w:left="431" w:hanging="431"/>
         <w:rPr/>
@@ -4619,8 +4560,8 @@
       <w:bookmarkStart w:id="22" w:name="__RefHeading___Toc2485_294765894"/>
       <w:bookmarkStart w:id="23" w:name="_Toc531958382"/>
       <w:bookmarkStart w:id="24" w:name="_Toc357686356"/>
-      <w:bookmarkStart w:id="25" w:name="_Toc1661450221"/>
-      <w:bookmarkStart w:id="26" w:name="_Toc1750364161"/>
+      <w:bookmarkStart w:id="25" w:name="_Toc1750364161"/>
+      <w:bookmarkStart w:id="26" w:name="_Toc1661450221"/>
       <w:bookmarkEnd w:id="22"/>
       <w:bookmarkEnd w:id="25"/>
       <w:bookmarkEnd w:id="26"/>
@@ -4642,6 +4583,108 @@
       </w:pPr>
       <w:r>
         <w:rPr/>
+        <w:t>Projektin testausvaiheen pääasiallinen tarkoitus oli testata mahdollisia haavoittuvuuksia, mitkä olivat tulleet esiin ensimmäisen vaiheen tutkimuksen aikana. Tavoiteltua lopputulosta tälle ei asetettu projektin alkuvaiheessa, johtuen siitä että oli hyvin todennäköistä että löytyneet haavoittuvuudet olivat jo korjattu siihen menessä kun projektiryhmä pääsi niitä testamaan.</w:t>
+      </w:r>
+    </w:p>
+    <w:p>
+      <w:pPr>
+        <w:pStyle w:val="Normal"/>
+        <w:rPr/>
+      </w:pPr>
+      <w:r>
+        <w:rPr/>
+        <w:t>T</w:t>
+      </w:r>
+      <w:r>
+        <w:rPr/>
+        <w:t xml:space="preserve">estauksen toteutuksessa huomioitiin mahdollisia rajoittavia seikkoja, jotka vaikuttivat testauskohteiden valintaan. </w:t>
+      </w:r>
+    </w:p>
+    <w:p>
+      <w:pPr>
+        <w:pStyle w:val="Normal"/>
+        <w:rPr/>
+      </w:pPr>
+      <w:r>
+        <w:rPr/>
+        <w:t xml:space="preserve">Ensiksi, kaiken testauksen tulisi tapahtua lain salliman rajan sisällä. Tämän edellytti että tehtävien testausten scope tuli selvittää, </w:t>
+      </w:r>
+      <w:r>
+        <w:rPr/>
+        <w:t xml:space="preserve">ennen testauksen suorittamista jotta mahdollisilta rikkeiltä, rikoksilta tai häiriöiltä pystyttiin välttymään. </w:t>
+      </w:r>
+    </w:p>
+    <w:p>
+      <w:pPr>
+        <w:pStyle w:val="Normal"/>
+        <w:rPr/>
+      </w:pPr>
+      <w:r>
+        <w:rPr/>
+        <w:t xml:space="preserve">Toisekseen, testaus tuli voida suorittaa projektin aikataulun rajoissa. </w:t>
+      </w:r>
+      <w:r>
+        <w:rPr/>
+        <w:t>Tästä syystä projektia varten ei rakennettu omaa testausympäristö, johtuen siitä että sen nähtiin ylittävän projektin aikataulubudjetin rajat.</w:t>
+      </w:r>
+    </w:p>
+    <w:p>
+      <w:pPr>
+        <w:pStyle w:val="Normal"/>
+        <w:rPr/>
+      </w:pPr>
+      <w:r>
+        <w:rPr/>
+        <w:t>M</w:t>
+      </w:r>
+      <w:r>
+        <w:rPr/>
+        <w:t xml:space="preserve">ahdolliset, </w:t>
+      </w:r>
+      <w:r>
+        <w:rPr/>
+        <w:t>löytyneet</w:t>
+      </w:r>
+      <w:r>
+        <w:rPr/>
+        <w:t xml:space="preserve"> havoittuvuudet otettiin valikoiden, </w:t>
+      </w:r>
+      <w:r>
+        <w:rPr/>
+        <w:t>edellä mainittuja sääntöjä noudattaen</w:t>
+      </w:r>
+      <w:r>
+        <w:rPr/>
+        <w:t xml:space="preserve"> mukaan testausvaiheeseen. </w:t>
+      </w:r>
+    </w:p>
+    <w:p>
+      <w:pPr>
+        <w:pStyle w:val="Normal"/>
+        <w:rPr/>
+      </w:pPr>
+      <w:r>
+        <w:rPr/>
+        <w:t xml:space="preserve">Valintaan vaikutti osaltaan myös projektiryhmän jäsenten oma osaaminen, sekä ennakkokäsitys testattavan haavoittuvuuden onnistumis mahdollisuuksista.  </w:t>
+      </w:r>
+    </w:p>
+    <w:p>
+      <w:pPr>
+        <w:pStyle w:val="Normal"/>
+        <w:rPr/>
+      </w:pPr>
+      <w:r>
+        <w:rPr/>
+        <w:t>Ellei toisin mainita, kaikki testaukset suoritettiin KaLi Linux käyttöjärjestelmällä.</w:t>
+      </w:r>
+    </w:p>
+    <w:p>
+      <w:pPr>
+        <w:pStyle w:val="Normal"/>
+        <w:rPr/>
+      </w:pPr>
+      <w:r>
+        <w:rPr/>
       </w:r>
     </w:p>
     <w:p>
@@ -4649,7 +4692,7 @@
         <w:pStyle w:val="Heading2"/>
         <w:numPr>
           <w:ilvl w:val="1"/>
-          <w:numId w:val="4"/>
+          <w:numId w:val="5"/>
         </w:numPr>
         <w:rPr/>
       </w:pPr>
@@ -4665,15 +4708,60 @@
     <w:p>
       <w:pPr>
         <w:pStyle w:val="Normal"/>
+        <w:rPr/>
+      </w:pPr>
+      <w:r>
         <w:rPr>
           <w:lang w:eastAsia="x-none"/>
         </w:rPr>
+        <w:t xml:space="preserve">OCSP protokolan hyödyntäminen nousi esille tutkimuksen alkuvaiheessa, selain tarkistaa varmenteen  aitouden erilliseltä OCSP palvelimelta. Paluu vastaus on joko 1) validi, 2) ei validi tai 3) ei tietoa. </w:t>
+      </w:r>
+    </w:p>
+    <w:p>
+      <w:pPr>
+        <w:pStyle w:val="Normal"/>
+        <w:rPr/>
       </w:pPr>
       <w:r>
         <w:rPr>
           <w:lang w:eastAsia="x-none"/>
         </w:rPr>
-        <w:t>Mikä</w:t>
+        <w:t>Kahdessa viimeisemmässä tapauksessa varmennetta ei voida hyväksyä.</w:t>
+      </w:r>
+    </w:p>
+    <w:p>
+      <w:pPr>
+        <w:pStyle w:val="Normal"/>
+        <w:rPr/>
+      </w:pPr>
+      <w:r>
+        <w:rPr>
+          <w:lang w:eastAsia="x-none"/>
+        </w:rPr>
+        <w:t xml:space="preserve">Testauksen alussa pystytiin osoittamaan WireShark verkkosnifferiä käyttäen, että kohdekoneen selain lähettää sekä vastaanottaa runsasti OCSP viestejä.  </w:t>
+      </w:r>
+    </w:p>
+    <w:p>
+      <w:pPr>
+        <w:pStyle w:val="Normal"/>
+        <w:rPr/>
+      </w:pPr>
+      <w:r>
+        <w:rPr>
+          <w:lang w:eastAsia="x-none"/>
+        </w:rPr>
+        <w:t>Testausyökaluina käytettiin Burp Suitea sekä OWASPin Zed Attack Proxyä (ZAP).</w:t>
+      </w:r>
+    </w:p>
+    <w:p>
+      <w:pPr>
+        <w:pStyle w:val="Normal"/>
+        <w:rPr>
+          <w:lang w:eastAsia="x-none"/>
+        </w:rPr>
+      </w:pPr>
+      <w:r>
+        <w:rPr/>
       </w:r>
     </w:p>
     <w:p>
@@ -4681,7 +4769,7 @@
         <w:pStyle w:val="Heading3"/>
         <w:numPr>
           <w:ilvl w:val="2"/>
-          <w:numId w:val="4"/>
+          <w:numId w:val="5"/>
         </w:numPr>
         <w:rPr/>
       </w:pPr>
@@ -4696,10 +4784,37 @@
     </w:p>
     <w:p>
       <w:pPr>
+        <w:pStyle w:val="Normal"/>
+        <w:rPr/>
+      </w:pPr>
+      <w:r>
+        <w:rPr/>
+        <w:t xml:space="preserve">Ensimmäisen testin tarkoitus oli tutkia mahdollisuutta muutta selaimen vastaantottaman OCSP viestin sisältöä, ajatuksena muuttaa varmenteen tarkastuksen arvoa. Tätä ei ikävä kyllä voitu toteuttaa, johtuen viestin allekirjoitetusta sisällöstä sekä </w:t>
+      </w:r>
+      <w:r>
+        <w:rPr/>
+        <w:t xml:space="preserve">aikakoodista, </w:t>
+      </w:r>
+      <w:r>
+        <w:rPr/>
+        <w:t>mikä johti siihen että vastaanottaja olisi ne hylännyt.</w:t>
+      </w:r>
+    </w:p>
+    <w:p>
+      <w:pPr>
+        <w:pStyle w:val="Normal"/>
+        <w:rPr/>
+      </w:pPr>
+      <w:r>
+        <w:rPr/>
+      </w:r>
+    </w:p>
+    <w:p>
+      <w:pPr>
         <w:pStyle w:val="Heading3"/>
         <w:numPr>
           <w:ilvl w:val="2"/>
-          <w:numId w:val="4"/>
+          <w:numId w:val="5"/>
         </w:numPr>
         <w:rPr/>
       </w:pPr>
@@ -4714,10 +4829,39 @@
     </w:p>
     <w:p>
       <w:pPr>
+        <w:pStyle w:val="Normal"/>
+        <w:rPr/>
+      </w:pPr>
+      <w:r>
+        <w:rPr/>
+        <w:t xml:space="preserve">Toinen lähetymistapa oli estää OCSP viestien lähettäminen kokonaisuudessaan. Idea oli tarjota vaihtoehtoinen lähetymistapa traditionaalisempaan palvelunestohyökkäyksen, johtuen siitä että jos selainvarmennetta ei saisi varmistettua, ei käyttäjä vierailisi sivustolla. Vaikka saimme OCSP viestit estettyä käyttämällä Burp suite:a, ei sillä ollut vaikutusta selaimen toimintaan. </w:t>
+      </w:r>
+    </w:p>
+    <w:p>
+      <w:pPr>
+        <w:pStyle w:val="Normal"/>
+        <w:rPr/>
+      </w:pPr>
+      <w:r>
+        <w:rPr/>
+        <w:t>Projektin loppuvaiheessa nousi esille mahdollisuus että proxyn oma varmenne on välimieshyökkäyksessä saattanut vaikuttaa tähän. OSCP viestit on pudotettu hyökkääjäkoneen sekä palvelimen välillä, mutta käyttäjälle kaikki on näkynyt normaalina, johtuen proxyn varmenteesta.</w:t>
+      </w:r>
+    </w:p>
+    <w:p>
+      <w:pPr>
+        <w:pStyle w:val="Normal"/>
+        <w:rPr/>
+      </w:pPr>
+      <w:r>
+        <w:rPr/>
+      </w:r>
+    </w:p>
+    <w:p>
+      <w:pPr>
         <w:pStyle w:val="Heading2"/>
         <w:numPr>
           <w:ilvl w:val="1"/>
-          <w:numId w:val="4"/>
+          <w:numId w:val="5"/>
         </w:numPr>
         <w:rPr/>
       </w:pPr>
@@ -4732,10 +4876,75 @@
     </w:p>
     <w:p>
       <w:pPr>
+        <w:pStyle w:val="Normal"/>
+        <w:rPr/>
+      </w:pPr>
+      <w:r>
+        <w:rPr/>
+        <w:t xml:space="preserve">Tätä on projektiryhmä jäsenet jo aikaisemmin testannut harjoitellessaan OWASP zap:n käyttöä. Ajatus on asentaa itse luotu root varmenne kohdekoneelle, tämä mahdollistaa sen että selain hyväksyy proxyn käyttämän varmenteen </w:t>
+      </w:r>
+      <w:r>
+        <w:rPr/>
+        <w:t>ongelmitta, näin päästäisiin käsiksi kohdekoneesta lähtevään ja saapuvaan verkkoliikenteeseen</w:t>
+      </w:r>
+      <w:r>
+        <w:rPr/>
+        <w:t xml:space="preserve">. </w:t>
+      </w:r>
+      <w:r>
+        <w:rPr/>
+        <w:t>Skenariossa</w:t>
+      </w:r>
+      <w:r>
+        <w:rPr/>
+        <w:t xml:space="preserve"> </w:t>
+      </w:r>
+      <w:r>
+        <w:rPr/>
+        <w:t>k</w:t>
+      </w:r>
+      <w:r>
+        <w:rPr/>
+        <w:t>äytännön ha</w:t>
+      </w:r>
+      <w:r>
+        <w:rPr/>
+        <w:t>a</w:t>
+      </w:r>
+      <w:r>
+        <w:rPr/>
+        <w:t xml:space="preserve">ste tässä olisi </w:t>
+      </w:r>
+      <w:r>
+        <w:rPr/>
+        <w:t>saada valtuudet varmenteen asentamiseen kohdekoneelle, tämän voisi tehdä joko etänä tai fyysisesti.</w:t>
+      </w:r>
+    </w:p>
+    <w:p>
+      <w:pPr>
+        <w:pStyle w:val="Normal"/>
+        <w:rPr/>
+      </w:pPr>
+      <w:r>
+        <w:rPr/>
+        <w:t>Tätä testattua validilla CA:n myöntämällä varmenteella.</w:t>
+      </w:r>
+    </w:p>
+    <w:p>
+      <w:pPr>
+        <w:pStyle w:val="Normal"/>
+        <w:rPr/>
+      </w:pPr>
+      <w:r>
+        <w:rPr/>
+      </w:r>
+    </w:p>
+    <w:p>
+      <w:pPr>
         <w:pStyle w:val="Heading2"/>
         <w:numPr>
           <w:ilvl w:val="1"/>
-          <w:numId w:val="4"/>
+          <w:numId w:val="5"/>
         </w:numPr>
         <w:rPr/>
       </w:pPr>
@@ -4744,16 +4953,48 @@
       <w:bookmarkEnd w:id="35"/>
       <w:r>
         <w:rPr/>
-        <w:t>CA DOS</w:t>
+        <w:t xml:space="preserve">CA / </w:t>
+      </w:r>
+      <w:r>
+        <w:rPr/>
+        <w:t>OCSP</w:t>
+      </w:r>
+      <w:r>
+        <w:rPr/>
+        <w:t xml:space="preserve"> </w:t>
       </w:r>
       <w:bookmarkEnd w:id="36"/>
+      <w:r>
+        <w:rPr/>
+        <w:t>palvelimen palvelunesto hyökkäys</w:t>
+      </w:r>
+    </w:p>
+    <w:p>
+      <w:pPr>
+        <w:pStyle w:val="Normal"/>
+        <w:rPr/>
+      </w:pPr>
+      <w:r>
+        <w:rPr/>
+        <w:t>Tämä nähtiin vaihtoehtoisena menettelynä aikaisemmin suorittamaamme OCSP testaukseen. Teoriassa jos varmennupalvelin saataisiin kaaadettua, ei varmenteita voisi tarkistaa. Tätä ei koskaan testattu johtuen siitä että projektiryhmällä ei ollut aikataulullisia resursseja testausympäristön rankentamiseen (oma OCSP palvelin). Palvelunesto hyökkäyksen suorittaminen toiminnassa olevaa palvelinta vastaan on nyky lainsäädännön mukaan laitonta, joten tätä vaihtoehtoa ei koskaan harkittu.</w:t>
+      </w:r>
+    </w:p>
+    <w:p>
+      <w:pPr>
+        <w:pStyle w:val="Normal"/>
+        <w:rPr/>
+      </w:pPr>
+      <w:r>
+        <w:rPr/>
+        <w:t xml:space="preserve"> </w:t>
+      </w:r>
     </w:p>
     <w:p>
       <w:pPr>
         <w:pStyle w:val="Heading2"/>
         <w:numPr>
           <w:ilvl w:val="1"/>
-          <w:numId w:val="4"/>
+          <w:numId w:val="5"/>
         </w:numPr>
         <w:rPr/>
       </w:pPr>
@@ -4762,22 +5003,47 @@
       <w:bookmarkEnd w:id="37"/>
       <w:r>
         <w:rPr/>
-        <w:t>Moxy</w:t>
+        <w:t>S</w:t>
       </w:r>
       <w:bookmarkEnd w:id="38"/>
-    </w:p>
-    <w:p>
-      <w:pPr>
-        <w:pStyle w:val="Normal"/>
+      <w:r>
+        <w:rPr/>
+        <w:t>SLStrip</w:t>
+      </w:r>
+    </w:p>
+    <w:p>
+      <w:pPr>
+        <w:pStyle w:val="Normal"/>
+        <w:rPr/>
+      </w:pPr>
+      <w:r>
         <w:rPr>
           <w:lang w:eastAsia="x-none"/>
         </w:rPr>
+        <w:t>Tutkimusvaiheessa esiin tullut hyökkäysmetodi, joka käytännössä on välimieshyökkäys. Teoriassa hyökkääjäkone välittää kaikki kohdekoneen kaapatun liikenteen portin 80 (HTTP) kautta salaamattomana. Hyökkääjän ja palvelimen välinen liikenne tapahtuu HTTPS yhteyttä käyttäen. Tämä hyökkäys edellyttää että kohdekoneelle suoritetaan ARP myrkytys, jossa hyökkääjä naamioidaan verkon reitittimeksi.</w:t>
+      </w:r>
+    </w:p>
+    <w:p>
+      <w:pPr>
+        <w:pStyle w:val="Normal"/>
+        <w:rPr/>
       </w:pPr>
       <w:r>
         <w:rPr>
           <w:lang w:eastAsia="x-none"/>
         </w:rPr>
-        <w:t>Arp spoof sslstrip</w:t>
+        <w:t xml:space="preserve">Testauksen kautta emme pystyneet tätä kyseistä hyökkäystä toteuttamaan, ARP myrkytys esti kaiken liikenteen kohdekoneelta ja näin olen SSLStripp hyökkäykset toimimista ei voitu osoittaa. </w:t>
+      </w:r>
+    </w:p>
+    <w:p>
+      <w:pPr>
+        <w:pStyle w:val="Normal"/>
+        <w:rPr>
+          <w:lang w:eastAsia="x-none"/>
+        </w:rPr>
+      </w:pPr>
+      <w:r>
+        <w:rPr/>
       </w:r>
     </w:p>
     <w:p>
@@ -4785,7 +5051,7 @@
         <w:pStyle w:val="Heading2"/>
         <w:numPr>
           <w:ilvl w:val="1"/>
-          <w:numId w:val="4"/>
+          <w:numId w:val="5"/>
         </w:numPr>
         <w:rPr/>
       </w:pPr>
@@ -4800,10 +5066,20 @@
     </w:p>
     <w:p>
       <w:pPr>
+        <w:pStyle w:val="Normal"/>
+        <w:rPr/>
+      </w:pPr>
+      <w:r>
+        <w:rPr/>
+        <w:t xml:space="preserve">Koska aikaisempi SSLStrip hyökkäystä ei saatu menestyksekkäästi onnistumaan,  </w:t>
+      </w:r>
+    </w:p>
+    <w:p>
+      <w:pPr>
         <w:pStyle w:val="Heading2"/>
         <w:numPr>
           <w:ilvl w:val="1"/>
-          <w:numId w:val="4"/>
+          <w:numId w:val="5"/>
         </w:numPr>
         <w:rPr/>
       </w:pPr>
@@ -4839,7 +5115,7 @@
         <w:pStyle w:val="Heading1"/>
         <w:numPr>
           <w:ilvl w:val="0"/>
-          <w:numId w:val="4"/>
+          <w:numId w:val="5"/>
         </w:numPr>
         <w:spacing w:before="0" w:after="320"/>
         <w:ind w:left="431" w:hanging="431"/>
@@ -4863,15 +5139,19 @@
     <w:p>
       <w:pPr>
         <w:pStyle w:val="Default"/>
+        <w:rPr/>
+      </w:pPr>
+      <w:r>
         <w:rPr>
           <w:lang w:eastAsia="fi-FI"/>
         </w:rPr>
-      </w:pPr>
+        <w:t xml:space="preserve">Projektin lopputuotteena </w:t>
+      </w:r>
       <w:r>
         <w:rPr>
           <w:lang w:eastAsia="fi-FI"/>
         </w:rPr>
-        <w:t xml:space="preserve">Yleinen </w:t>
+        <w:t xml:space="preserve">koottiin ohjeistus </w:t>
       </w:r>
     </w:p>
     <w:p>
@@ -4892,7 +5172,7 @@
         <w:pStyle w:val="Heading2"/>
         <w:numPr>
           <w:ilvl w:val="1"/>
-          <w:numId w:val="4"/>
+          <w:numId w:val="5"/>
         </w:numPr>
         <w:rPr/>
       </w:pPr>
@@ -4924,7 +5204,7 @@
         <w:pStyle w:val="Heading2"/>
         <w:numPr>
           <w:ilvl w:val="1"/>
-          <w:numId w:val="4"/>
+          <w:numId w:val="5"/>
         </w:numPr>
         <w:rPr/>
       </w:pPr>
@@ -4959,7 +5239,7 @@
         <w:pStyle w:val="Heading1"/>
         <w:numPr>
           <w:ilvl w:val="0"/>
-          <w:numId w:val="4"/>
+          <w:numId w:val="5"/>
         </w:numPr>
         <w:spacing w:before="0" w:after="320"/>
         <w:ind w:left="431" w:hanging="431"/>
@@ -5006,7 +5286,7 @@
         <w:pStyle w:val="Heading1"/>
         <w:numPr>
           <w:ilvl w:val="0"/>
-          <w:numId w:val="4"/>
+          <w:numId w:val="5"/>
         </w:numPr>
         <w:ind w:left="431" w:hanging="431"/>
         <w:rPr/>
@@ -5034,8 +5314,8 @@
         <w:rPr/>
       </w:pPr>
       <w:bookmarkStart w:id="54" w:name="__RefHeading___Toc2513_294765894"/>
-      <w:bookmarkStart w:id="55" w:name="_Toc357686360"/>
-      <w:bookmarkStart w:id="56" w:name="_Toc531958396"/>
+      <w:bookmarkStart w:id="55" w:name="_Toc531958396"/>
+      <w:bookmarkStart w:id="56" w:name="_Toc357686360"/>
       <w:bookmarkEnd w:id="54"/>
       <w:r>
         <w:rPr/>
@@ -5058,8 +5338,8 @@
         <w:rPr/>
       </w:pPr>
       <w:bookmarkStart w:id="57" w:name="__RefHeading___Toc2515_294765894"/>
-      <w:bookmarkStart w:id="58" w:name="_Toc357686361"/>
-      <w:bookmarkStart w:id="59" w:name="_Toc531958397"/>
+      <w:bookmarkStart w:id="58" w:name="_Toc531958397"/>
+      <w:bookmarkStart w:id="59" w:name="_Toc357686361"/>
       <w:bookmarkEnd w:id="57"/>
       <w:r>
         <w:rPr/>
@@ -5081,8 +5361,8 @@
         </w:rPr>
       </w:pPr>
       <w:bookmarkStart w:id="60" w:name="__RefHeading___Toc2517_294765894"/>
-      <w:bookmarkStart w:id="61" w:name="_Toc357686362"/>
-      <w:bookmarkStart w:id="62" w:name="_Toc531958398"/>
+      <w:bookmarkStart w:id="61" w:name="_Toc531958398"/>
+      <w:bookmarkStart w:id="62" w:name="_Toc357686362"/>
       <w:bookmarkEnd w:id="60"/>
       <w:r>
         <w:rPr>
@@ -5259,11 +5539,11 @@
           <wp:effectExtent l="0" t="0" r="0" b="0"/>
           <wp:wrapTight wrapText="bothSides">
             <wp:wrapPolygon edited="0">
-              <wp:start x="-339" y="0"/>
-              <wp:lineTo x="-339" y="20377"/>
-              <wp:lineTo x="21064" y="20377"/>
-              <wp:lineTo x="21064" y="0"/>
-              <wp:lineTo x="-339" y="0"/>
+              <wp:start x="-415" y="0"/>
+              <wp:lineTo x="-415" y="20192"/>
+              <wp:lineTo x="20987" y="20192"/>
+              <wp:lineTo x="20987" y="0"/>
+              <wp:lineTo x="-415" y="0"/>
             </wp:wrapPolygon>
           </wp:wrapTight>
           <wp:docPr id="4" name="Image1" descr=""/>
@@ -5753,6 +6033,104 @@
     </w:lvl>
     <w:lvl w:ilvl="3">
       <w:start w:val="1"/>
+      <w:numFmt w:val="none"/>
+      <w:suff w:val="nothing"/>
+      <w:lvlText w:val=""/>
+      <w:lvlJc w:val="left"/>
+      <w:pPr>
+        <w:ind w:left="0" w:hanging="0"/>
+      </w:pPr>
+    </w:lvl>
+    <w:lvl w:ilvl="4">
+      <w:start w:val="1"/>
+      <w:numFmt w:val="none"/>
+      <w:suff w:val="nothing"/>
+      <w:lvlText w:val=""/>
+      <w:lvlJc w:val="left"/>
+      <w:pPr>
+        <w:ind w:left="0" w:hanging="0"/>
+      </w:pPr>
+    </w:lvl>
+    <w:lvl w:ilvl="5">
+      <w:start w:val="1"/>
+      <w:numFmt w:val="none"/>
+      <w:suff w:val="nothing"/>
+      <w:lvlText w:val=""/>
+      <w:lvlJc w:val="left"/>
+      <w:pPr>
+        <w:ind w:left="0" w:hanging="0"/>
+      </w:pPr>
+    </w:lvl>
+    <w:lvl w:ilvl="6">
+      <w:start w:val="1"/>
+      <w:numFmt w:val="none"/>
+      <w:suff w:val="nothing"/>
+      <w:lvlText w:val=""/>
+      <w:lvlJc w:val="left"/>
+      <w:pPr>
+        <w:ind w:left="0" w:hanging="0"/>
+      </w:pPr>
+    </w:lvl>
+    <w:lvl w:ilvl="7">
+      <w:start w:val="1"/>
+      <w:numFmt w:val="none"/>
+      <w:suff w:val="nothing"/>
+      <w:lvlText w:val=""/>
+      <w:lvlJc w:val="left"/>
+      <w:pPr>
+        <w:ind w:left="0" w:hanging="0"/>
+      </w:pPr>
+    </w:lvl>
+    <w:lvl w:ilvl="8">
+      <w:start w:val="1"/>
+      <w:numFmt w:val="none"/>
+      <w:suff w:val="nothing"/>
+      <w:lvlText w:val=""/>
+      <w:lvlJc w:val="left"/>
+      <w:pPr>
+        <w:ind w:left="0" w:hanging="0"/>
+      </w:pPr>
+    </w:lvl>
+  </w:abstractNum>
+  <w:abstractNum w:abstractNumId="5">
+    <w:lvl w:ilvl="0">
+      <w:start w:val="1"/>
+      <w:numFmt w:val="decimal"/>
+      <w:lvlText w:val="%1"/>
+      <w:lvlJc w:val="left"/>
+      <w:pPr>
+        <w:tabs>
+          <w:tab w:val="num" w:pos="432"/>
+        </w:tabs>
+        <w:ind w:left="432" w:hanging="432"/>
+      </w:pPr>
+    </w:lvl>
+    <w:lvl w:ilvl="1">
+      <w:start w:val="1"/>
+      <w:numFmt w:val="decimal"/>
+      <w:lvlText w:val="%1.%2"/>
+      <w:lvlJc w:val="left"/>
+      <w:pPr>
+        <w:tabs>
+          <w:tab w:val="num" w:pos="1002"/>
+        </w:tabs>
+        <w:ind w:left="1002" w:hanging="576"/>
+      </w:pPr>
+    </w:lvl>
+    <w:lvl w:ilvl="2">
+      <w:start w:val="1"/>
+      <w:numFmt w:val="decimal"/>
+      <w:lvlText w:val="%1.%2.%3"/>
+      <w:lvlJc w:val="left"/>
+      <w:pPr>
+        <w:tabs>
+          <w:tab w:val="num" w:pos="720"/>
+        </w:tabs>
+        <w:ind w:left="720" w:hanging="720"/>
+      </w:pPr>
+    </w:lvl>
+    <w:lvl w:ilvl="3">
+      <w:start w:val="1"/>
       <w:numFmt w:val="decimal"/>
       <w:lvlText w:val="%1.%2.%3.%4"/>
       <w:lvlJc w:val="left"/>
@@ -5835,6 +6213,9 @@
   </w:num>
   <w:num w:numId="4">
     <w:abstractNumId w:val="4"/>
+  </w:num>
+  <w:num w:numId="5">
+    <w:abstractNumId w:val="5"/>
   </w:num>
 </w:numbering>
 </file>

</xml_diff>

<commit_message>
updated loppuraporti, still in edit!
</commit_message>
<xml_diff>
--- a/documents/Verkkovarmenteet yrityskäytössä loppuraportti.docx
+++ b/documents/Verkkovarmenteet yrityskäytössä loppuraportti.docx
@@ -54,12 +54,12 @@
               <wp:anchor behindDoc="0" distT="0" distB="0" distL="114300" distR="114300" simplePos="0" locked="0" layoutInCell="1" allowOverlap="1" relativeHeight="2" wp14:anchorId="6E644F4E">
                 <wp:simplePos x="0" y="0"/>
                 <wp:positionH relativeFrom="column">
-                  <wp:posOffset>-682625</wp:posOffset>
+                  <wp:posOffset>-681990</wp:posOffset>
                 </wp:positionH>
                 <wp:positionV relativeFrom="paragraph">
-                  <wp:posOffset>-213995</wp:posOffset>
+                  <wp:posOffset>-213360</wp:posOffset>
                 </wp:positionV>
-                <wp:extent cx="346075" cy="10300335"/>
+                <wp:extent cx="346710" cy="10300970"/>
                 <wp:effectExtent l="1905" t="0" r="0" b="0"/>
                 <wp:wrapNone/>
                 <wp:docPr id="1" name="Group 2"/>
@@ -70,7 +70,7 @@
                       <wpg:grpSpPr>
                         <a:xfrm>
                           <a:off x="0" y="0"/>
-                          <a:ext cx="345600" cy="10299600"/>
+                          <a:ext cx="345960" cy="10300320"/>
                         </a:xfrm>
                       </wpg:grpSpPr>
                       <wps:wsp>
@@ -78,7 +78,7 @@
                         <wps:spPr>
                           <a:xfrm>
                             <a:off x="0" y="0"/>
-                            <a:ext cx="113040" cy="10299600"/>
+                            <a:ext cx="113040" cy="10300320"/>
                           </a:xfrm>
                           <a:prstGeom prst="rect">
                             <a:avLst/>
@@ -102,8 +102,8 @@
                         <wps:cNvSpPr/>
                         <wps:spPr>
                           <a:xfrm>
-                            <a:off x="116280" y="0"/>
-                            <a:ext cx="112320" cy="10299600"/>
+                            <a:off x="117000" y="0"/>
+                            <a:ext cx="111600" cy="10300320"/>
                           </a:xfrm>
                           <a:prstGeom prst="rect">
                             <a:avLst/>
@@ -127,8 +127,8 @@
                         <wps:cNvSpPr/>
                         <wps:spPr>
                           <a:xfrm>
-                            <a:off x="232560" y="0"/>
-                            <a:ext cx="113040" cy="10299600"/>
+                            <a:off x="232920" y="0"/>
+                            <a:ext cx="113040" cy="10300320"/>
                           </a:xfrm>
                           <a:prstGeom prst="rect">
                             <a:avLst/>
@@ -156,18 +156,18 @@
           </mc:Choice>
           <mc:Fallback>
             <w:pict>
-              <v:group id="shape_0" alt="Group 2" style="position:absolute;margin-left:-53.75pt;margin-top:-16.85pt;width:27.2pt;height:811pt" coordorigin="-1075,-337" coordsize="544,16220">
-                <v:rect id="shape_0" fillcolor="#007ac9" stroked="f" style="position:absolute;left:-1075;top:-337;width:177;height:16219">
+              <v:group id="shape_0" alt="Group 2" style="position:absolute;margin-left:-53.7pt;margin-top:-16.8pt;width:27.25pt;height:811.05pt" coordorigin="-1074,-336" coordsize="545,16221">
+                <v:rect id="shape_0" fillcolor="#007ac9" stroked="f" style="position:absolute;left:-1074;top:-336;width:177;height:16220">
                   <w10:wrap type="none"/>
                   <v:fill o:detectmouseclick="t" type="solid" color2="#ff8536"/>
                   <v:stroke color="#3465a4" joinstyle="round" endcap="flat"/>
                 </v:rect>
-                <v:rect id="shape_0" fillcolor="#738cbc" stroked="f" style="position:absolute;left:-892;top:-337;width:176;height:16219">
+                <v:rect id="shape_0" fillcolor="#738cbc" stroked="f" style="position:absolute;left:-890;top:-336;width:175;height:16220">
                   <w10:wrap type="none"/>
                   <v:fill o:detectmouseclick="t" type="solid" color2="#8c7343"/>
                   <v:stroke color="#3465a4" joinstyle="round" endcap="flat"/>
                 </v:rect>
-                <v:rect id="shape_0" fillcolor="#7cd568" stroked="f" style="position:absolute;left:-709;top:-337;width:177;height:16219">
+                <v:rect id="shape_0" fillcolor="#7cd568" stroked="f" style="position:absolute;left:-707;top:-336;width:177;height:16220">
                   <w10:wrap type="none"/>
                   <v:fill o:detectmouseclick="t" type="solid" color2="#832a97"/>
                   <v:stroke color="#3465a4" joinstyle="round" endcap="flat"/>
@@ -494,7 +494,7 @@
                 <wp:positionV relativeFrom="paragraph">
                   <wp:posOffset>218440</wp:posOffset>
                 </wp:positionV>
-                <wp:extent cx="130175" cy="917575"/>
+                <wp:extent cx="130810" cy="918210"/>
                 <wp:effectExtent l="1905" t="1905" r="4445" b="0"/>
                 <wp:wrapNone/>
                 <wp:docPr id="3" name="Group 6"/>
@@ -505,15 +505,15 @@
                       <wpg:grpSpPr>
                         <a:xfrm>
                           <a:off x="0" y="0"/>
-                          <a:ext cx="129600" cy="916920"/>
+                          <a:ext cx="130320" cy="917640"/>
                         </a:xfrm>
                       </wpg:grpSpPr>
                       <wps:wsp>
                         <wps:cNvSpPr/>
                         <wps:spPr>
                           <a:xfrm>
-                            <a:off x="0" y="460440"/>
-                            <a:ext cx="129600" cy="121320"/>
+                            <a:off x="0" y="461160"/>
+                            <a:ext cx="130320" cy="120600"/>
                           </a:xfrm>
                           <a:prstGeom prst="rect">
                             <a:avLst/>
@@ -537,8 +537,8 @@
                         <wps:cNvSpPr/>
                         <wps:spPr>
                           <a:xfrm>
-                            <a:off x="0" y="795600"/>
-                            <a:ext cx="129600" cy="121320"/>
+                            <a:off x="0" y="797040"/>
+                            <a:ext cx="130320" cy="120600"/>
                           </a:xfrm>
                           <a:prstGeom prst="rect">
                             <a:avLst/>
@@ -563,7 +563,7 @@
                         <wps:spPr>
                           <a:xfrm>
                             <a:off x="0" y="0"/>
-                            <a:ext cx="129600" cy="121320"/>
+                            <a:ext cx="130320" cy="120600"/>
                           </a:xfrm>
                           <a:prstGeom prst="rect">
                             <a:avLst/>
@@ -588,7 +588,7 @@
                         <wps:spPr>
                           <a:xfrm>
                             <a:off x="0" y="145440"/>
-                            <a:ext cx="129600" cy="123840"/>
+                            <a:ext cx="130320" cy="123840"/>
                           </a:xfrm>
                           <a:prstGeom prst="rect">
                             <a:avLst/>
@@ -612,8 +612,8 @@
                         <wps:cNvSpPr/>
                         <wps:spPr>
                           <a:xfrm>
-                            <a:off x="0" y="605880"/>
-                            <a:ext cx="129600" cy="123840"/>
+                            <a:off x="0" y="606600"/>
+                            <a:ext cx="130320" cy="123840"/>
                           </a:xfrm>
                           <a:prstGeom prst="rect">
                             <a:avLst/>
@@ -637,8 +637,8 @@
                         <wps:cNvSpPr/>
                         <wps:spPr>
                           <a:xfrm>
-                            <a:off x="0" y="293400"/>
-                            <a:ext cx="129600" cy="121320"/>
+                            <a:off x="0" y="294120"/>
+                            <a:ext cx="130320" cy="120600"/>
                           </a:xfrm>
                           <a:prstGeom prst="rect">
                             <a:avLst/>
@@ -666,33 +666,33 @@
           </mc:Choice>
           <mc:Fallback>
             <w:pict>
-              <v:group id="shape_0" alt="Group 6" style="position:absolute;margin-left:446.25pt;margin-top:17.2pt;width:10.2pt;height:72.2pt" coordorigin="8925,344" coordsize="204,1444">
-                <v:rect id="shape_0" fillcolor="#accd15" stroked="f" style="position:absolute;left:8925;top:1069;width:203;height:190">
+              <v:group id="shape_0" alt="Group 6" style="position:absolute;margin-left:446.25pt;margin-top:17.2pt;width:10.25pt;height:72.3pt" coordorigin="8925,344" coordsize="205,1446">
+                <v:rect id="shape_0" fillcolor="#accd15" stroked="f" style="position:absolute;left:8925;top:1070;width:204;height:189">
                   <w10:wrap type="none"/>
                   <v:fill o:detectmouseclick="t" type="solid" color2="#5332ea"/>
                   <v:stroke color="#3465a4" joinstyle="round" endcap="flat"/>
                 </v:rect>
-                <v:rect id="shape_0" fillcolor="#3a1a18" stroked="f" style="position:absolute;left:8925;top:1597;width:203;height:190">
+                <v:rect id="shape_0" fillcolor="#3a1a18" stroked="f" style="position:absolute;left:8925;top:1599;width:204;height:189">
                   <w10:wrap type="none"/>
                   <v:fill o:detectmouseclick="t" type="solid" color2="#c5e5e7"/>
                   <v:stroke color="#3465a4" joinstyle="round" endcap="flat"/>
                 </v:rect>
-                <v:rect id="shape_0" fillcolor="#007ac9" stroked="f" style="position:absolute;left:8925;top:344;width:203;height:190">
+                <v:rect id="shape_0" fillcolor="#007ac9" stroked="f" style="position:absolute;left:8925;top:344;width:204;height:189">
                   <w10:wrap type="none"/>
                   <v:fill o:detectmouseclick="t" type="solid" color2="#ff8536"/>
                   <v:stroke color="#3465a4" joinstyle="round" endcap="flat"/>
                 </v:rect>
-                <v:rect id="shape_0" fillcolor="#738cbc" stroked="f" style="position:absolute;left:8925;top:573;width:203;height:194">
+                <v:rect id="shape_0" fillcolor="#738cbc" stroked="f" style="position:absolute;left:8925;top:573;width:204;height:194">
                   <w10:wrap type="none"/>
                   <v:fill o:detectmouseclick="t" type="solid" color2="#8c7343"/>
                   <v:stroke color="#3465a4" joinstyle="round" endcap="flat"/>
                 </v:rect>
-                <v:rect id="shape_0" fillcolor="#7cd568" stroked="f" style="position:absolute;left:8925;top:1298;width:203;height:194">
+                <v:rect id="shape_0" fillcolor="#7cd568" stroked="f" style="position:absolute;left:8925;top:1299;width:204;height:194">
                   <w10:wrap type="none"/>
                   <v:fill o:detectmouseclick="t" type="solid" color2="#832a97"/>
                   <v:stroke color="#3465a4" joinstyle="round" endcap="flat"/>
                 </v:rect>
-                <v:rect id="shape_0" fillcolor="#0099b1" stroked="f" style="position:absolute;left:8925;top:806;width:203;height:190">
+                <v:rect id="shape_0" fillcolor="#0099b1" stroked="f" style="position:absolute;left:8925;top:807;width:204;height:189">
                   <w10:wrap type="none"/>
                   <v:fill o:detectmouseclick="t" type="solid" color2="#ff664e"/>
                   <v:stroke color="#3465a4" joinstyle="round" endcap="flat"/>
@@ -982,7 +982,9 @@
               </w:rPr>
             </w:pPr>
             <w:r>
-              <w:rPr/>
+              <w:rPr>
+                <w:color w:val="000000"/>
+              </w:rPr>
             </w:r>
           </w:p>
           <w:p>
@@ -1397,7 +1399,6 @@
         <w:rPr>
           <w:webHidden/>
           <w:rStyle w:val="IndexLink"/>
-          <w:vanish w:val="false"/>
         </w:rPr>
         <w:instrText> TOC \z \o "1-3" \u \h</w:instrText>
       </w:r>
@@ -1405,7 +1406,6 @@
         <w:rPr>
           <w:webHidden/>
           <w:rStyle w:val="IndexLink"/>
-          <w:vanish w:val="false"/>
         </w:rPr>
         <w:fldChar w:fldCharType="separate"/>
       </w:r>
@@ -1414,7 +1414,6 @@
           <w:rPr>
             <w:webHidden/>
             <w:rStyle w:val="IndexLink"/>
-            <w:vanish w:val="false"/>
           </w:rPr>
           <w:t>1 Projektin työsuunnitelma</w:t>
           <w:tab/>
@@ -1437,7 +1436,6 @@
           <w:rPr>
             <w:webHidden/>
             <w:rStyle w:val="IndexLink"/>
-            <w:vanish w:val="false"/>
           </w:rPr>
           <w:t>1.1 Aikataulu sekä suunnitellut tehtävät</w:t>
           <w:tab/>
@@ -1460,7 +1458,6 @@
           <w:rPr>
             <w:webHidden/>
             <w:rStyle w:val="IndexLink"/>
-            <w:vanish w:val="false"/>
           </w:rPr>
           <w:t>1.1.1 Projektin yleinen aikataulu</w:t>
           <w:tab/>
@@ -1483,7 +1480,6 @@
           <w:rPr>
             <w:webHidden/>
             <w:rStyle w:val="IndexLink"/>
-            <w:vanish w:val="false"/>
           </w:rPr>
           <w:t>1.1.2 Projektin suunnitellut työvaiheet</w:t>
           <w:tab/>
@@ -1506,7 +1502,6 @@
           <w:rPr>
             <w:webHidden/>
             <w:rStyle w:val="IndexLink"/>
-            <w:vanish w:val="false"/>
           </w:rPr>
           <w:t>1.2 Dokumentointi sekä versionhallinta</w:t>
           <w:tab/>
@@ -1529,7 +1524,6 @@
           <w:rPr>
             <w:webHidden/>
             <w:rStyle w:val="IndexLink"/>
-            <w:vanish w:val="false"/>
           </w:rPr>
           <w:t>2 Varmenteiden tutkimus</w:t>
           <w:tab/>
@@ -1552,7 +1546,6 @@
           <w:rPr>
             <w:webHidden/>
             <w:rStyle w:val="IndexLink"/>
-            <w:vanish w:val="false"/>
           </w:rPr>
           <w:t>2.1 PKI ja julkisen avaimen salausmenetelmä</w:t>
           <w:tab/>
@@ -1575,7 +1568,6 @@
           <w:rPr>
             <w:webHidden/>
             <w:rStyle w:val="IndexLink"/>
-            <w:vanish w:val="false"/>
           </w:rPr>
           <w:t>2.2 Julkisten avainten hallintajärjestelmät</w:t>
           <w:tab/>
@@ -1598,7 +1590,6 @@
           <w:rPr>
             <w:webHidden/>
             <w:rStyle w:val="IndexLink"/>
-            <w:vanish w:val="false"/>
           </w:rPr>
           <w:t>2.3 Hyödyt sekä heikkoudet</w:t>
           <w:tab/>
@@ -1621,7 +1612,6 @@
           <w:rPr>
             <w:webHidden/>
             <w:rStyle w:val="IndexLink"/>
-            <w:vanish w:val="false"/>
           </w:rPr>
           <w:t>1.1.1 CA</w:t>
           <w:tab/>
@@ -1644,9 +1634,8 @@
           <w:rPr>
             <w:webHidden/>
             <w:rStyle w:val="IndexLink"/>
-            <w:vanish w:val="false"/>
           </w:rPr>
-          <w:t>1.1.2 WoT</w:t>
+          <w:t>1.1.1 WoT</w:t>
           <w:tab/>
           <w:t>8</w:t>
         </w:r>
@@ -1667,9 +1656,8 @@
           <w:rPr>
             <w:webHidden/>
             <w:rStyle w:val="IndexLink"/>
-            <w:vanish w:val="false"/>
           </w:rPr>
-          <w:t>1.1.3 Voiko näitä vertailla</w:t>
+          <w:t>1.1.2 Voiko näitä vertailla</w:t>
           <w:tab/>
           <w:t>8</w:t>
         </w:r>
@@ -1690,7 +1678,6 @@
           <w:rPr>
             <w:webHidden/>
             <w:rStyle w:val="IndexLink"/>
-            <w:vanish w:val="false"/>
           </w:rPr>
           <w:t>3 Testaus</w:t>
           <w:tab/>
@@ -1713,7 +1700,6 @@
           <w:rPr>
             <w:webHidden/>
             <w:rStyle w:val="IndexLink"/>
-            <w:vanish w:val="false"/>
           </w:rPr>
           <w:t>3.1 OCSP</w:t>
           <w:tab/>
@@ -1736,7 +1722,6 @@
           <w:rPr>
             <w:webHidden/>
             <w:rStyle w:val="IndexLink"/>
-            <w:vanish w:val="false"/>
           </w:rPr>
           <w:t>3.1.1 Muutos</w:t>
           <w:tab/>
@@ -1759,7 +1744,6 @@
           <w:rPr>
             <w:webHidden/>
             <w:rStyle w:val="IndexLink"/>
-            <w:vanish w:val="false"/>
           </w:rPr>
           <w:t>3.1.2 Blokkaus</w:t>
           <w:tab/>
@@ -1782,11 +1766,10 @@
           <w:rPr>
             <w:webHidden/>
             <w:rStyle w:val="IndexLink"/>
-            <w:vanish w:val="false"/>
           </w:rPr>
           <w:t>3.2 Root cert asennus</w:t>
           <w:tab/>
-          <w:t>9</w:t>
+          <w:t>10</w:t>
         </w:r>
       </w:hyperlink>
     </w:p>
@@ -1805,11 +1788,10 @@
           <w:rPr>
             <w:webHidden/>
             <w:rStyle w:val="IndexLink"/>
-            <w:vanish w:val="false"/>
           </w:rPr>
-          <w:t>3.3 CA DOS</w:t>
+          <w:t>3.3 CA / OCSP palvelimen palvelunesto hyökkäys</w:t>
           <w:tab/>
-          <w:t>9</w:t>
+          <w:t>10</w:t>
         </w:r>
       </w:hyperlink>
     </w:p>
@@ -1828,11 +1810,10 @@
           <w:rPr>
             <w:webHidden/>
             <w:rStyle w:val="IndexLink"/>
-            <w:vanish w:val="false"/>
           </w:rPr>
-          <w:t>3.4 Moxy</w:t>
+          <w:t>3.4 SSLStrip</w:t>
           <w:tab/>
-          <w:t>9</w:t>
+          <w:t>10</w:t>
         </w:r>
       </w:hyperlink>
     </w:p>
@@ -1851,11 +1832,10 @@
           <w:rPr>
             <w:webHidden/>
             <w:rStyle w:val="IndexLink"/>
-            <w:vanish w:val="false"/>
           </w:rPr>
           <w:t>3.5 Ettercap / bettercap</w:t>
           <w:tab/>
-          <w:t>9</w:t>
+          <w:t>10</w:t>
         </w:r>
       </w:hyperlink>
     </w:p>
@@ -1874,11 +1854,10 @@
           <w:rPr>
             <w:webHidden/>
             <w:rStyle w:val="IndexLink"/>
-            <w:vanish w:val="false"/>
           </w:rPr>
           <w:t>3.6 Tulosten yhteenveto</w:t>
           <w:tab/>
-          <w:t>9</w:t>
+          <w:t>11</w:t>
         </w:r>
       </w:hyperlink>
     </w:p>
@@ -1897,11 +1876,10 @@
           <w:rPr>
             <w:webHidden/>
             <w:rStyle w:val="IndexLink"/>
-            <w:vanish w:val="false"/>
           </w:rPr>
           <w:t>4 Ohjeistus</w:t>
           <w:tab/>
-          <w:t>10</w:t>
+          <w:t>12</w:t>
         </w:r>
       </w:hyperlink>
     </w:p>
@@ -1920,11 +1898,10 @@
           <w:rPr>
             <w:webHidden/>
             <w:rStyle w:val="IndexLink"/>
-            <w:vanish w:val="false"/>
           </w:rPr>
           <w:t>4.1 Kenelle miksi</w:t>
           <w:tab/>
-          <w:t>10</w:t>
+          <w:t>12</w:t>
         </w:r>
       </w:hyperlink>
     </w:p>
@@ -1943,11 +1920,10 @@
           <w:rPr>
             <w:webHidden/>
             <w:rStyle w:val="IndexLink"/>
-            <w:vanish w:val="false"/>
           </w:rPr>
           <w:t>4.2 Koonti / tarina kehityksestä</w:t>
           <w:tab/>
-          <w:t>10</w:t>
+          <w:t>12</w:t>
         </w:r>
       </w:hyperlink>
     </w:p>
@@ -1966,11 +1942,10 @@
           <w:rPr>
             <w:webHidden/>
             <w:rStyle w:val="IndexLink"/>
-            <w:vanish w:val="false"/>
           </w:rPr>
           <w:t>5 Suositukset varmenteiden käyttöön ( vai meneekö yhteenvetoon?)</w:t>
           <w:tab/>
-          <w:t>11</w:t>
+          <w:t>13</w:t>
         </w:r>
       </w:hyperlink>
     </w:p>
@@ -1989,11 +1964,10 @@
           <w:rPr>
             <w:webHidden/>
             <w:rStyle w:val="IndexLink"/>
-            <w:vanish w:val="false"/>
           </w:rPr>
           <w:t>6 Yhteenveto</w:t>
           <w:tab/>
-          <w:t>12</w:t>
+          <w:t>14</w:t>
         </w:r>
       </w:hyperlink>
     </w:p>
@@ -2012,11 +1986,10 @@
           <w:rPr>
             <w:webHidden/>
             <w:rStyle w:val="IndexLink"/>
-            <w:vanish w:val="false"/>
           </w:rPr>
           <w:t>Lähteet</w:t>
           <w:tab/>
-          <w:t>13</w:t>
+          <w:t>15</w:t>
         </w:r>
       </w:hyperlink>
     </w:p>
@@ -2035,11 +2008,10 @@
           <w:rPr>
             <w:webHidden/>
             <w:rStyle w:val="IndexLink"/>
-            <w:vanish w:val="false"/>
           </w:rPr>
           <w:t>Liitteet</w:t>
           <w:tab/>
-          <w:t>14</w:t>
+          <w:t>16</w:t>
         </w:r>
       </w:hyperlink>
     </w:p>
@@ -2058,11 +2030,10 @@
           <w:rPr>
             <w:webHidden/>
             <w:rStyle w:val="IndexLink"/>
-            <w:vanish w:val="false"/>
           </w:rPr>
           <w:t>Liite 1: Tuotekortti: Tietoturvan peruskartoitus</w:t>
           <w:tab/>
-          <w:t>14</w:t>
+          <w:t>16</w:t>
         </w:r>
       </w:hyperlink>
     </w:p>
@@ -2081,18 +2052,26 @@
           <w:rPr>
             <w:webHidden/>
             <w:rStyle w:val="IndexLink"/>
-            <w:vanish w:val="false"/>
           </w:rPr>
           <w:t>Liite 2. Kartoituskysymykset vastauksineen</w:t>
           <w:tab/>
-          <w:t>15</w:t>
+          <w:t>17</w:t>
         </w:r>
       </w:hyperlink>
     </w:p>
     <w:p>
       <w:pPr>
-        <w:pStyle w:val="Normal"/>
-        <w:spacing w:lineRule="auto" w:line="240"/>
+        <w:pStyle w:val="Heading1"/>
+        <w:widowControl/>
+        <w:numPr>
+          <w:ilvl w:val="0"/>
+          <w:numId w:val="0"/>
+        </w:numPr>
+        <w:suppressAutoHyphens w:val="false"/>
+        <w:spacing w:lineRule="auto" w:line="360"/>
+        <w:ind w:left="431" w:hanging="431"/>
+        <w:jc w:val="left"/>
+        <w:outlineLvl w:val="0"/>
         <w:rPr/>
       </w:pPr>
       <w:r>
@@ -2101,6 +2080,9 @@
       <w:r>
         <w:rPr/>
         <w:fldChar w:fldCharType="end"/>
+      </w:r>
+      <w:r>
+        <w:br w:type="page"/>
       </w:r>
     </w:p>
     <w:p>
@@ -3903,10 +3885,10 @@
       </w:pPr>
       <w:bookmarkStart w:id="7" w:name="__RefHeading___Toc2477_294765894"/>
       <w:bookmarkStart w:id="8" w:name="_Toc531958378"/>
-      <w:bookmarkStart w:id="9" w:name="_Toc175036416"/>
-      <w:bookmarkStart w:id="10" w:name="_Toc166145022"/>
-      <w:bookmarkStart w:id="11" w:name="_Toc175036409"/>
-      <w:bookmarkStart w:id="12" w:name="_Toc166145015"/>
+      <w:bookmarkStart w:id="9" w:name="_Toc166145015"/>
+      <w:bookmarkStart w:id="10" w:name="_Toc175036409"/>
+      <w:bookmarkStart w:id="11" w:name="_Toc166145022"/>
+      <w:bookmarkStart w:id="12" w:name="_Toc175036416"/>
       <w:bookmarkEnd w:id="7"/>
       <w:bookmarkEnd w:id="9"/>
       <w:bookmarkEnd w:id="10"/>
@@ -3978,31 +3960,7 @@
         <w:rPr>
           <w:lang w:eastAsia="x-none"/>
         </w:rPr>
-        <w:t xml:space="preserve">Vaikka projektiryhmällä oli jo entuudestaan peruskäsitys varmenteista, aloitettiin tutkimus  PKI:n (Public key infrastructure, julkisten avainten hallintajärjestelmä) sekä julkisen avaimen salauksen peruskäsitteistä. Tämä nähtiin johdonmukaisena aloitusaiheelta, jonka kautta projektiryhmä pystyi etenemään tutkimuksissaan projektin varsinaiseen aiheeseen, verkkovarmenteisiin. Tärkeäksi nähtiin myös tarve oppia enemmän .x509:n </w:t>
-      </w:r>
-      <w:r>
-        <w:rPr>
-          <w:lang w:eastAsia="x-none"/>
-        </w:rPr>
-        <w:t>varmenteesta,</w:t>
-      </w:r>
-      <w:r>
-        <w:rPr>
-          <w:lang w:eastAsia="x-none"/>
-        </w:rPr>
-        <w:t xml:space="preserve"> PGP </w:t>
-      </w:r>
-      <w:r>
-        <w:rPr>
-          <w:lang w:eastAsia="x-none"/>
-        </w:rPr>
-        <w:t xml:space="preserve">salauksesta </w:t>
-      </w:r>
-      <w:r>
-        <w:rPr>
-          <w:lang w:eastAsia="x-none"/>
-        </w:rPr>
-        <w:t>sekä missä osassa ne ovat liittyen CA (Certificate authorities) tai WoT (Web of Trust) käyttöön.</w:t>
+        <w:t>Vaikka projektiryhmällä oli jo entuudestaan peruskäsitys varmenteista, aloitettiin tutkimus  PKI:n (Public key infrastructure, julkisten avainten hallintajärjestelmä) sekä julkisen avaimen salauksen peruskäsitteistä. Tämä nähtiin johdonmukaisena aloitusaiheelta, jonka kautta projektiryhmä pystyi etenemään tutkimuksissaan projektin varsinaiseen aiheeseen, verkkovarmenteisiin. Tärkeäksi nähtiin myös tarve oppia enemmän .x509:n varmenteesta, PGP salauksesta sekä missä osassa ne ovat liittyen CA (Certificate authorities) tai WoT (Web of Trust) käyttöön.</w:t>
       </w:r>
     </w:p>
     <w:p>
@@ -4560,8 +4518,8 @@
       <w:bookmarkStart w:id="22" w:name="__RefHeading___Toc2485_294765894"/>
       <w:bookmarkStart w:id="23" w:name="_Toc531958382"/>
       <w:bookmarkStart w:id="24" w:name="_Toc357686356"/>
-      <w:bookmarkStart w:id="25" w:name="_Toc1750364161"/>
-      <w:bookmarkStart w:id="26" w:name="_Toc1661450221"/>
+      <w:bookmarkStart w:id="25" w:name="_Toc1661450221"/>
+      <w:bookmarkStart w:id="26" w:name="_Toc1750364161"/>
       <w:bookmarkEnd w:id="22"/>
       <w:bookmarkEnd w:id="25"/>
       <w:bookmarkEnd w:id="26"/>
@@ -4593,79 +4551,56 @@
       </w:pPr>
       <w:r>
         <w:rPr/>
-        <w:t>T</w:t>
-      </w:r>
-      <w:r>
-        <w:rPr/>
-        <w:t xml:space="preserve">estauksen toteutuksessa huomioitiin mahdollisia rajoittavia seikkoja, jotka vaikuttivat testauskohteiden valintaan. </w:t>
-      </w:r>
-    </w:p>
-    <w:p>
-      <w:pPr>
-        <w:pStyle w:val="Normal"/>
-        <w:rPr/>
-      </w:pPr>
-      <w:r>
-        <w:rPr/>
-        <w:t xml:space="preserve">Ensiksi, kaiken testauksen tulisi tapahtua lain salliman rajan sisällä. Tämän edellytti että tehtävien testausten scope tuli selvittää, </w:t>
-      </w:r>
-      <w:r>
-        <w:rPr/>
-        <w:t xml:space="preserve">ennen testauksen suorittamista jotta mahdollisilta rikkeiltä, rikoksilta tai häiriöiltä pystyttiin välttymään. </w:t>
-      </w:r>
-    </w:p>
-    <w:p>
-      <w:pPr>
-        <w:pStyle w:val="Normal"/>
-        <w:rPr/>
-      </w:pPr>
-      <w:r>
-        <w:rPr/>
-        <w:t xml:space="preserve">Toisekseen, testaus tuli voida suorittaa projektin aikataulun rajoissa. </w:t>
-      </w:r>
-      <w:r>
-        <w:rPr/>
-        <w:t>Tästä syystä projektia varten ei rakennettu omaa testausympäristö, johtuen siitä että sen nähtiin ylittävän projektin aikataulubudjetin rajat.</w:t>
-      </w:r>
-    </w:p>
-    <w:p>
-      <w:pPr>
-        <w:pStyle w:val="Normal"/>
-        <w:rPr/>
-      </w:pPr>
-      <w:r>
-        <w:rPr/>
-        <w:t>M</w:t>
-      </w:r>
-      <w:r>
-        <w:rPr/>
-        <w:t xml:space="preserve">ahdolliset, </w:t>
-      </w:r>
-      <w:r>
-        <w:rPr/>
-        <w:t>löytyneet</w:t>
-      </w:r>
-      <w:r>
-        <w:rPr/>
-        <w:t xml:space="preserve"> havoittuvuudet otettiin valikoiden, </w:t>
-      </w:r>
-      <w:r>
-        <w:rPr/>
-        <w:t>edellä mainittuja sääntöjä noudattaen</w:t>
-      </w:r>
-      <w:r>
-        <w:rPr/>
-        <w:t xml:space="preserve"> mukaan testausvaiheeseen. </w:t>
-      </w:r>
-    </w:p>
-    <w:p>
-      <w:pPr>
-        <w:pStyle w:val="Normal"/>
-        <w:rPr/>
-      </w:pPr>
-      <w:r>
-        <w:rPr/>
-        <w:t xml:space="preserve">Valintaan vaikutti osaltaan myös projektiryhmän jäsenten oma osaaminen, sekä ennakkokäsitys testattavan haavoittuvuuden onnistumis mahdollisuuksista.  </w:t>
+        <w:t xml:space="preserve">Testauksen toteutuksessa huomioitiin mahdollisia rajoittavia seikkoja, jotka vaikuttivat testauskohteiden valintaan. </w:t>
+      </w:r>
+    </w:p>
+    <w:p>
+      <w:pPr>
+        <w:pStyle w:val="Normal"/>
+        <w:rPr/>
+      </w:pPr>
+      <w:r>
+        <w:rPr/>
+        <w:t xml:space="preserve">Ensiksi, kaiken testauksen tulisi tapahtua lain salliman rajan sisällä. Tämän edellytti että tehtävien testausten scope tuli selvittää, ennen testauksen suorittamista jotta mahdollisilta rikkeiltä, rikoksilta tai häiriöiltä pystyttiin välttymään. </w:t>
+      </w:r>
+    </w:p>
+    <w:p>
+      <w:pPr>
+        <w:pStyle w:val="Normal"/>
+        <w:rPr/>
+      </w:pPr>
+      <w:r>
+        <w:rPr/>
+        <w:t>Toisekseen, testaus tuli voida suorittaa projektin aikataulun rajoissa. Tästä syystä projektia varten ei rakennettu omaa testausympäristö, johtuen siitä että sen nähtiin ylittävän projektin aikataulubudjetin rajat.</w:t>
+      </w:r>
+    </w:p>
+    <w:p>
+      <w:pPr>
+        <w:pStyle w:val="Normal"/>
+        <w:rPr/>
+      </w:pPr>
+      <w:r>
+        <w:rPr/>
+        <w:t xml:space="preserve">Mahdolliset, löytyneet havoittuvuudet otettiin valikoiden, edellä mainittuja sääntöjä noudattaen mukaan testausvaiheeseen. </w:t>
+      </w:r>
+    </w:p>
+    <w:p>
+      <w:pPr>
+        <w:pStyle w:val="Normal"/>
+        <w:rPr/>
+      </w:pPr>
+      <w:r>
+        <w:rPr/>
+        <w:t xml:space="preserve">Valintaan vaikutti osaltaan myös projektiryhmän jäsenten oma osaaminen, sekä ennakkokäsitys testattavan haavoittuvuuden onnistumis mahdollisuuksista. </w:t>
+      </w:r>
+    </w:p>
+    <w:p>
+      <w:pPr>
+        <w:pStyle w:val="Normal"/>
+        <w:rPr/>
+      </w:pPr>
+      <w:r>
+        <w:rPr/>
       </w:r>
     </w:p>
     <w:p>
@@ -4761,7 +4696,9 @@
         </w:rPr>
       </w:pPr>
       <w:r>
-        <w:rPr/>
+        <w:rPr>
+          <w:lang w:eastAsia="x-none"/>
+        </w:rPr>
       </w:r>
     </w:p>
     <w:p>
@@ -4789,15 +4726,7 @@
       </w:pPr>
       <w:r>
         <w:rPr/>
-        <w:t xml:space="preserve">Ensimmäisen testin tarkoitus oli tutkia mahdollisuutta muutta selaimen vastaantottaman OCSP viestin sisältöä, ajatuksena muuttaa varmenteen tarkastuksen arvoa. Tätä ei ikävä kyllä voitu toteuttaa, johtuen viestin allekirjoitetusta sisällöstä sekä </w:t>
-      </w:r>
-      <w:r>
-        <w:rPr/>
-        <w:t xml:space="preserve">aikakoodista, </w:t>
-      </w:r>
-      <w:r>
-        <w:rPr/>
-        <w:t>mikä johti siihen että vastaanottaja olisi ne hylännyt.</w:t>
+        <w:t>Ensimmäisen testin tarkoitus oli tutkia mahdollisuutta muutta selaimen vastaantottaman OCSP viestin sisältöä, ajatuksena muuttaa varmenteen tarkastuksen arvoa. Tätä ei ikävä kyllä voitu toteuttaa, johtuen viestin allekirjoitetusta sisällöstä sekä aikakoodista, mikä johti siihen että vastaanottaja olisi ne hylännyt.</w:t>
       </w:r>
     </w:p>
     <w:p>
@@ -4881,43 +4810,7 @@
       </w:pPr>
       <w:r>
         <w:rPr/>
-        <w:t xml:space="preserve">Tätä on projektiryhmä jäsenet jo aikaisemmin testannut harjoitellessaan OWASP zap:n käyttöä. Ajatus on asentaa itse luotu root varmenne kohdekoneelle, tämä mahdollistaa sen että selain hyväksyy proxyn käyttämän varmenteen </w:t>
-      </w:r>
-      <w:r>
-        <w:rPr/>
-        <w:t>ongelmitta, näin päästäisiin käsiksi kohdekoneesta lähtevään ja saapuvaan verkkoliikenteeseen</w:t>
-      </w:r>
-      <w:r>
-        <w:rPr/>
-        <w:t xml:space="preserve">. </w:t>
-      </w:r>
-      <w:r>
-        <w:rPr/>
-        <w:t>Skenariossa</w:t>
-      </w:r>
-      <w:r>
-        <w:rPr/>
-        <w:t xml:space="preserve"> </w:t>
-      </w:r>
-      <w:r>
-        <w:rPr/>
-        <w:t>k</w:t>
-      </w:r>
-      <w:r>
-        <w:rPr/>
-        <w:t>äytännön ha</w:t>
-      </w:r>
-      <w:r>
-        <w:rPr/>
-        <w:t>a</w:t>
-      </w:r>
-      <w:r>
-        <w:rPr/>
-        <w:t xml:space="preserve">ste tässä olisi </w:t>
-      </w:r>
-      <w:r>
-        <w:rPr/>
-        <w:t>saada valtuudet varmenteen asentamiseen kohdekoneelle, tämän voisi tehdä joko etänä tai fyysisesti.</w:t>
+        <w:t>Tätä on projektiryhmä jäsenet jo aikaisemmin testannut harjoitellessaan OWASP zap:n käyttöä. Ajatus on asentaa itse luotu root varmenne kohdekoneelle, tämä mahdollistaa sen että selain hyväksyy proxyn käyttämän varmenteen ongelmitta, näin päästäisiin käsiksi kohdekoneesta lähtevään ja saapuvaan verkkoliikenteeseen. Skenariossa käytännön haaste tässä olisi saada valtuudet varmenteen asentamiseen kohdekoneelle, tämän voisi tehdä joko etänä tai fyysisesti.</w:t>
       </w:r>
     </w:p>
     <w:p>
@@ -4953,15 +4846,7 @@
       <w:bookmarkEnd w:id="35"/>
       <w:r>
         <w:rPr/>
-        <w:t xml:space="preserve">CA / </w:t>
-      </w:r>
-      <w:r>
-        <w:rPr/>
-        <w:t>OCSP</w:t>
-      </w:r>
-      <w:r>
-        <w:rPr/>
-        <w:t xml:space="preserve"> </w:t>
+        <w:t xml:space="preserve">CA / OCSP </w:t>
       </w:r>
       <w:bookmarkEnd w:id="36"/>
       <w:r>
@@ -5043,7 +4928,9 @@
         </w:rPr>
       </w:pPr>
       <w:r>
-        <w:rPr/>
+        <w:rPr>
+          <w:lang w:eastAsia="x-none"/>
+        </w:rPr>
       </w:r>
     </w:p>
     <w:p>
@@ -5071,7 +4958,58 @@
       </w:pPr>
       <w:r>
         <w:rPr/>
-        <w:t xml:space="preserve">Koska aikaisempi SSLStrip hyökkäystä ei saatu menestyksekkäästi onnistumaan,  </w:t>
+        <w:t xml:space="preserve">Koska aikaisempi SSLStrip hyökkäystä ei saatu menestyksekkäästi onnistumaan, </w:t>
+      </w:r>
+      <w:r>
+        <w:rPr/>
+        <w:t xml:space="preserve">päättimme testata valmista framework:a joilla pystyisi suorittamaan saman hyökkäyksen. </w:t>
+      </w:r>
+    </w:p>
+    <w:p>
+      <w:pPr>
+        <w:pStyle w:val="Normal"/>
+        <w:rPr/>
+      </w:pPr>
+      <w:r>
+        <w:rPr/>
+        <w:t xml:space="preserve">Testaus piti alunperin tehdä käyttäen Ettercat ohjelmaa, tutkinnan kautta selvisi että siitä oli kehittyneempi versio, Bettercap. Tämä ohjelma valikoitui loppujen lopuksi viimeiseen välimieshyökkäys testaukseen. </w:t>
+      </w:r>
+      <w:r>
+        <w:rPr/>
+        <w:t xml:space="preserve">Hyökkäys järjestys on lähes identtinen, tässä voidaan hyödyntää SSLSniff hyökkäyksessä käytettyä metodia, jossa hyökkääjän varmenne välitetään/asennetaan kohdekoneelle. </w:t>
+      </w:r>
+    </w:p>
+    <w:p>
+      <w:pPr>
+        <w:pStyle w:val="Normal"/>
+        <w:rPr/>
+      </w:pPr>
+      <w:r>
+        <w:rPr/>
+        <w:t xml:space="preserve">Ohjelman alkutestaus sujui pääsääntöisesti hyvin, </w:t>
+      </w:r>
+      <w:r>
+        <w:rPr/>
+        <w:t xml:space="preserve">arp myrkytys suoritettiin onnistuneesti ja liikenne saatiin ohjattua hyökkäyskoneen kautta. </w:t>
+      </w:r>
+    </w:p>
+    <w:p>
+      <w:pPr>
+        <w:pStyle w:val="Normal"/>
+        <w:rPr/>
+      </w:pPr>
+      <w:r>
+        <w:rPr/>
+        <w:t>Teoriassa tämän jälkeen hyökkäyskoneen lähettämät ja vastaanottamat salatut viestit pitäisi voida purkaa. Testauksessa emme saaneet tätä onnistumaan. Huomasimme testauksen aikana että verkkosivustot jotka käyttävät Certificate Pinning funktiota, nämä sivustot huomaatavat hyökkäysyrityksen väärennetyllä varmenteella ja antavat selaimessa virheilmoituksen.</w:t>
+      </w:r>
+    </w:p>
+    <w:p>
+      <w:pPr>
+        <w:pStyle w:val="Normal"/>
+        <w:rPr/>
+      </w:pPr>
+      <w:r>
+        <w:rPr/>
       </w:r>
     </w:p>
     <w:p>
@@ -5091,6 +5029,16 @@
         <w:t>Tulosten yhteenveto</w:t>
       </w:r>
       <w:bookmarkEnd w:id="42"/>
+    </w:p>
+    <w:p>
+      <w:pPr>
+        <w:pStyle w:val="Normal"/>
+        <w:rPr/>
+      </w:pPr>
+      <w:r>
+        <w:rPr/>
+        <w:t xml:space="preserve">Testauksen tulokset omalta osaltaan puhuvat CA verkkovarmenteidenkäytön puolesta. Yksikään suoritetuista testeistä ei pystynyt murtamaan kohdekoneen viestien salausta. Koska verkkovarmenteita vastaan kehitetään aktiivisesti uusia hyökkäyksiä, on vastatoimien kehittäminen myös aktiivista. Tästä syytä voi olettaa että testauksessa käyttetyjä hyökkäyksiä vastaan on mahdollisesti kehitetty jo korjaus. </w:t>
+      </w:r>
     </w:p>
     <w:p>
       <w:pPr>
@@ -5145,13 +5093,7 @@
         <w:rPr>
           <w:lang w:eastAsia="fi-FI"/>
         </w:rPr>
-        <w:t xml:space="preserve">Projektin lopputuotteena </w:t>
-      </w:r>
-      <w:r>
-        <w:rPr>
-          <w:lang w:eastAsia="fi-FI"/>
-        </w:rPr>
-        <w:t xml:space="preserve">koottiin ohjeistus </w:t>
+        <w:t xml:space="preserve">Projektin lopputuotteena koottiin ohjeistus </w:t>
       </w:r>
     </w:p>
     <w:p>
@@ -5314,8 +5256,8 @@
         <w:rPr/>
       </w:pPr>
       <w:bookmarkStart w:id="54" w:name="__RefHeading___Toc2513_294765894"/>
-      <w:bookmarkStart w:id="55" w:name="_Toc531958396"/>
-      <w:bookmarkStart w:id="56" w:name="_Toc357686360"/>
+      <w:bookmarkStart w:id="55" w:name="_Toc357686360"/>
+      <w:bookmarkStart w:id="56" w:name="_Toc531958396"/>
       <w:bookmarkEnd w:id="54"/>
       <w:r>
         <w:rPr/>
@@ -5338,8 +5280,8 @@
         <w:rPr/>
       </w:pPr>
       <w:bookmarkStart w:id="57" w:name="__RefHeading___Toc2515_294765894"/>
-      <w:bookmarkStart w:id="58" w:name="_Toc531958397"/>
-      <w:bookmarkStart w:id="59" w:name="_Toc357686361"/>
+      <w:bookmarkStart w:id="58" w:name="_Toc357686361"/>
+      <w:bookmarkStart w:id="59" w:name="_Toc531958397"/>
       <w:bookmarkEnd w:id="57"/>
       <w:r>
         <w:rPr/>
@@ -5361,8 +5303,8 @@
         </w:rPr>
       </w:pPr>
       <w:bookmarkStart w:id="60" w:name="__RefHeading___Toc2517_294765894"/>
-      <w:bookmarkStart w:id="61" w:name="_Toc531958398"/>
-      <w:bookmarkStart w:id="62" w:name="_Toc357686362"/>
+      <w:bookmarkStart w:id="61" w:name="_Toc357686362"/>
+      <w:bookmarkStart w:id="62" w:name="_Toc531958398"/>
       <w:bookmarkEnd w:id="60"/>
       <w:r>
         <w:rPr>
@@ -5539,11 +5481,11 @@
           <wp:effectExtent l="0" t="0" r="0" b="0"/>
           <wp:wrapTight wrapText="bothSides">
             <wp:wrapPolygon edited="0">
-              <wp:start x="-415" y="0"/>
-              <wp:lineTo x="-415" y="20192"/>
-              <wp:lineTo x="20987" y="20192"/>
-              <wp:lineTo x="20987" y="0"/>
-              <wp:lineTo x="-415" y="0"/>
+              <wp:start x="-491" y="0"/>
+              <wp:lineTo x="-491" y="20007"/>
+              <wp:lineTo x="20911" y="20007"/>
+              <wp:lineTo x="20911" y="0"/>
+              <wp:lineTo x="-491" y="0"/>
             </wp:wrapPolygon>
           </wp:wrapTight>
           <wp:docPr id="4" name="Image1" descr=""/>

</xml_diff>